<commit_message>
Phase 3 is done.
Phase 4 is at 25%
</commit_message>
<xml_diff>
--- a/docs/Método de la ingeniería.docx
+++ b/docs/Método de la ingeniería.docx
@@ -64,8 +64,36 @@
           <w:szCs w:val="24"/>
           <w:lang w:val="es-ES"/>
         </w:rPr>
-        <w:t>Un gran banco requiere de un software que sea capaz de manejar el funcionamiento de una de sus sedes con mayor flujo de usuarios.</w:t>
-      </w:r>
+        <w:t xml:space="preserve">Un gran banco requiere de un software que sea capaz de manejar el funcionamiento de una de sus sedes con mayor flujo de </w:t>
+      </w:r>
+      <w:r>
+        <w:rPr>
+          <w:rFonts w:ascii="Arial" w:hAnsi="Arial" w:cs="Arial"/>
+          <w:sz w:val="24"/>
+          <w:szCs w:val="24"/>
+          <w:lang w:val="es-ES"/>
+        </w:rPr>
+        <w:t>persona</w:t>
+      </w:r>
+      <w:r>
+        <w:rPr>
+          <w:rFonts w:ascii="Arial" w:hAnsi="Arial" w:cs="Arial"/>
+          <w:sz w:val="24"/>
+          <w:szCs w:val="24"/>
+          <w:lang w:val="es-ES"/>
+        </w:rPr>
+        <w:t>s.</w:t>
+      </w:r>
+    </w:p>
+    <w:p>
+      <w:pPr>
+        <w:rPr>
+          <w:rFonts w:ascii="Arial" w:hAnsi="Arial" w:cs="Arial"/>
+          <w:sz w:val="24"/>
+          <w:szCs w:val="24"/>
+          <w:lang w:val="es-ES"/>
+        </w:rPr>
+      </w:pPr>
     </w:p>
     <w:p>
       <w:pPr>
@@ -351,6 +379,16 @@
       <w:pPr>
         <w:rPr>
           <w:rFonts w:ascii="Arial" w:hAnsi="Arial" w:cs="Arial"/>
+          <w:sz w:val="24"/>
+          <w:szCs w:val="24"/>
+          <w:lang w:val="es-ES"/>
+        </w:rPr>
+      </w:pPr>
+    </w:p>
+    <w:p>
+      <w:pPr>
+        <w:rPr>
+          <w:rFonts w:ascii="Arial" w:hAnsi="Arial" w:cs="Arial"/>
           <w:b/>
           <w:bCs/>
           <w:sz w:val="24"/>
@@ -511,7 +549,17 @@
           <w:szCs w:val="24"/>
           <w:lang w:val="es-ES"/>
         </w:rPr>
-        <w:t xml:space="preserve">Requerimiento no.3: Mostrar datos de un usuario registrado. Permite visualizar los datos de un usuario, los datos que deben mostrarse son el nombre, número de identidad, cuenta bancaria, tarjetas de </w:t>
+        <w:t xml:space="preserve">Requerimiento no.3: Mostrar datos de un usuario registrado. Permite visualizar los datos de un usuario, los datos que deben mostrarse son el nombre, número de </w:t>
+      </w:r>
+      <w:r>
+        <w:rPr>
+          <w:rFonts w:ascii="Arial" w:eastAsia="Times New Roman" w:hAnsi="Arial" w:cs="Arial"/>
+          <w:sz w:val="24"/>
+          <w:szCs w:val="24"/>
+          <w:lang w:val="es-ES"/>
+        </w:rPr>
+        <w:lastRenderedPageBreak/>
+        <w:t xml:space="preserve">identidad, cuenta bancaria, tarjetas de </w:t>
       </w:r>
       <w:r>
         <w:rPr>
@@ -548,7 +596,6 @@
           <w:szCs w:val="24"/>
           <w:lang w:val="es-ES"/>
         </w:rPr>
-        <w:lastRenderedPageBreak/>
         <w:t>Requerimiento no.4: Asignar turno a un usuario. Permite asignar un turno al usuario una vez que este ha sido registrado en el programa.</w:t>
       </w:r>
     </w:p>
@@ -682,16 +729,6 @@
         </w:rPr>
         <w:t xml:space="preserve"> la cuenta. </w:t>
       </w:r>
-    </w:p>
-    <w:p>
-      <w:pPr>
-        <w:rPr>
-          <w:rFonts w:ascii="Arial" w:eastAsia="Times New Roman" w:hAnsi="Arial" w:cs="Arial"/>
-          <w:sz w:val="24"/>
-          <w:szCs w:val="24"/>
-          <w:lang w:val="es-ES"/>
-        </w:rPr>
-      </w:pPr>
     </w:p>
     <w:p>
       <w:pPr>
@@ -776,7 +813,7 @@
     <w:p>
       <w:pPr>
         <w:rPr>
-          <w:rFonts w:ascii="Arial" w:hAnsi="Arial" w:cs="Arial"/>
+          <w:rFonts w:ascii="Arial" w:eastAsia="Times New Roman" w:hAnsi="Arial" w:cs="Arial"/>
           <w:sz w:val="24"/>
           <w:szCs w:val="24"/>
           <w:lang w:val="es-ES"/>
@@ -822,16 +859,16 @@
           <w:szCs w:val="24"/>
           <w:lang w:val="es-ES"/>
         </w:rPr>
-        <w:t xml:space="preserve">Para el manejo de turnos, búsqueda y registro de los clientes, se </w:t>
-      </w:r>
-      <w:r>
-        <w:rPr>
-          <w:rFonts w:ascii="Arial" w:hAnsi="Arial" w:cs="Arial"/>
-          <w:sz w:val="24"/>
-          <w:szCs w:val="24"/>
-          <w:lang w:val="es-ES"/>
-        </w:rPr>
-        <w:t xml:space="preserve">propuso el uso de estructuras de datos y algoritmos de ordenamiento. </w:t>
+        <w:t>Con el propósito de hallar la mejor solución para este problema, decidimos hacer uso de una de las técnicas operacionales más comunes para generar ideas creativas. En este caso, elegimos una Lluvia de ideas</w:t>
+      </w:r>
+      <w:r>
+        <w:rPr>
+          <w:rFonts w:ascii="Arial" w:hAnsi="Arial" w:cs="Arial"/>
+          <w:sz w:val="24"/>
+          <w:szCs w:val="24"/>
+          <w:lang w:val="es-ES"/>
+        </w:rPr>
+        <w:t xml:space="preserve"> con el objetivo de reunir las mejores alternativas posibles pensando en el uso de estructuras de datos y algoritmos de ordenamiento.</w:t>
       </w:r>
     </w:p>
     <w:p>
@@ -845,16 +882,450 @@
           <w:lang w:val="es-ES"/>
         </w:rPr>
       </w:pPr>
-    </w:p>
-    <w:p>
-      <w:pPr>
-        <w:rPr>
-          <w:rFonts w:ascii="Arial" w:hAnsi="Arial" w:cs="Arial"/>
-          <w:sz w:val="24"/>
-          <w:szCs w:val="24"/>
-          <w:lang w:val="es-ES"/>
-        </w:rPr>
-      </w:pPr>
+      <w:r>
+        <w:rPr>
+          <w:rFonts w:ascii="Arial" w:hAnsi="Arial" w:cs="Arial"/>
+          <w:b/>
+          <w:bCs/>
+          <w:sz w:val="24"/>
+          <w:szCs w:val="24"/>
+          <w:lang w:val="es-ES"/>
+        </w:rPr>
+        <w:t>Posibles alternativas de solución.</w:t>
+      </w:r>
+    </w:p>
+    <w:p>
+      <w:pPr>
+        <w:pStyle w:val="Prrafodelista"/>
+        <w:numPr>
+          <w:ilvl w:val="0"/>
+          <w:numId w:val="2"/>
+        </w:numPr>
+        <w:rPr>
+          <w:rFonts w:ascii="Arial" w:hAnsi="Arial" w:cs="Arial"/>
+          <w:sz w:val="24"/>
+          <w:szCs w:val="24"/>
+          <w:lang w:val="es-ES"/>
+        </w:rPr>
+      </w:pPr>
+      <w:r>
+        <w:rPr>
+          <w:rFonts w:ascii="Arial" w:hAnsi="Arial" w:cs="Arial"/>
+          <w:sz w:val="24"/>
+          <w:szCs w:val="24"/>
+          <w:lang w:val="es-ES"/>
+        </w:rPr>
+        <w:t>ArrayList.</w:t>
+      </w:r>
+    </w:p>
+    <w:p>
+      <w:pPr>
+        <w:pStyle w:val="Prrafodelista"/>
+        <w:numPr>
+          <w:ilvl w:val="0"/>
+          <w:numId w:val="2"/>
+        </w:numPr>
+        <w:rPr>
+          <w:rFonts w:ascii="Arial" w:hAnsi="Arial" w:cs="Arial"/>
+          <w:sz w:val="24"/>
+          <w:szCs w:val="24"/>
+          <w:lang w:val="es-ES"/>
+        </w:rPr>
+      </w:pPr>
+      <w:r>
+        <w:rPr>
+          <w:rFonts w:ascii="Arial" w:hAnsi="Arial" w:cs="Arial"/>
+          <w:sz w:val="24"/>
+          <w:szCs w:val="24"/>
+          <w:lang w:val="es-ES"/>
+        </w:rPr>
+        <w:t>Lista enlazada.</w:t>
+      </w:r>
+    </w:p>
+    <w:p>
+      <w:pPr>
+        <w:pStyle w:val="Prrafodelista"/>
+        <w:numPr>
+          <w:ilvl w:val="0"/>
+          <w:numId w:val="2"/>
+        </w:numPr>
+        <w:rPr>
+          <w:rFonts w:ascii="Arial" w:hAnsi="Arial" w:cs="Arial"/>
+          <w:sz w:val="24"/>
+          <w:szCs w:val="24"/>
+          <w:lang w:val="es-ES"/>
+        </w:rPr>
+      </w:pPr>
+      <w:r>
+        <w:rPr>
+          <w:rFonts w:ascii="Arial" w:hAnsi="Arial" w:cs="Arial"/>
+          <w:sz w:val="24"/>
+          <w:szCs w:val="24"/>
+          <w:lang w:val="es-ES"/>
+        </w:rPr>
+        <w:t>Lista doblemente enlazada.</w:t>
+      </w:r>
+    </w:p>
+    <w:p>
+      <w:pPr>
+        <w:pStyle w:val="Prrafodelista"/>
+        <w:numPr>
+          <w:ilvl w:val="0"/>
+          <w:numId w:val="2"/>
+        </w:numPr>
+        <w:rPr>
+          <w:rFonts w:ascii="Arial" w:hAnsi="Arial" w:cs="Arial"/>
+          <w:sz w:val="24"/>
+          <w:szCs w:val="24"/>
+          <w:lang w:val="es-ES"/>
+        </w:rPr>
+      </w:pPr>
+      <w:r>
+        <w:rPr>
+          <w:rFonts w:ascii="Arial" w:hAnsi="Arial" w:cs="Arial"/>
+          <w:sz w:val="24"/>
+          <w:szCs w:val="24"/>
+          <w:lang w:val="es-ES"/>
+        </w:rPr>
+        <w:t>Hash table.</w:t>
+      </w:r>
+    </w:p>
+    <w:p>
+      <w:pPr>
+        <w:pStyle w:val="Prrafodelista"/>
+        <w:numPr>
+          <w:ilvl w:val="0"/>
+          <w:numId w:val="2"/>
+        </w:numPr>
+        <w:rPr>
+          <w:rFonts w:ascii="Arial" w:hAnsi="Arial" w:cs="Arial"/>
+          <w:sz w:val="24"/>
+          <w:szCs w:val="24"/>
+          <w:lang w:val="es-ES"/>
+        </w:rPr>
+      </w:pPr>
+      <w:r>
+        <w:rPr>
+          <w:rFonts w:ascii="Arial" w:hAnsi="Arial" w:cs="Arial"/>
+          <w:sz w:val="24"/>
+          <w:szCs w:val="24"/>
+          <w:lang w:val="es-ES"/>
+        </w:rPr>
+        <w:lastRenderedPageBreak/>
+        <w:t>Cola.</w:t>
+      </w:r>
+    </w:p>
+    <w:p>
+      <w:pPr>
+        <w:pStyle w:val="Prrafodelista"/>
+        <w:numPr>
+          <w:ilvl w:val="0"/>
+          <w:numId w:val="2"/>
+        </w:numPr>
+        <w:rPr>
+          <w:rFonts w:ascii="Arial" w:hAnsi="Arial" w:cs="Arial"/>
+          <w:sz w:val="24"/>
+          <w:szCs w:val="24"/>
+          <w:lang w:val="es-ES"/>
+        </w:rPr>
+      </w:pPr>
+      <w:r>
+        <w:rPr>
+          <w:rFonts w:ascii="Arial" w:hAnsi="Arial" w:cs="Arial"/>
+          <w:sz w:val="24"/>
+          <w:szCs w:val="24"/>
+          <w:lang w:val="es-ES"/>
+        </w:rPr>
+        <w:t>Pila.</w:t>
+      </w:r>
+    </w:p>
+    <w:p>
+      <w:pPr>
+        <w:pStyle w:val="Prrafodelista"/>
+        <w:numPr>
+          <w:ilvl w:val="0"/>
+          <w:numId w:val="2"/>
+        </w:numPr>
+        <w:rPr>
+          <w:rFonts w:ascii="Arial" w:hAnsi="Arial" w:cs="Arial"/>
+          <w:sz w:val="24"/>
+          <w:szCs w:val="24"/>
+          <w:lang w:val="es-ES"/>
+        </w:rPr>
+      </w:pPr>
+      <w:r>
+        <w:rPr>
+          <w:rFonts w:ascii="Arial" w:hAnsi="Arial" w:cs="Arial"/>
+          <w:sz w:val="24"/>
+          <w:szCs w:val="24"/>
+          <w:lang w:val="es-ES"/>
+        </w:rPr>
+        <w:t>Array.</w:t>
+      </w:r>
+    </w:p>
+    <w:p>
+      <w:pPr>
+        <w:pStyle w:val="Prrafodelista"/>
+        <w:numPr>
+          <w:ilvl w:val="0"/>
+          <w:numId w:val="2"/>
+        </w:numPr>
+        <w:rPr>
+          <w:rFonts w:ascii="Arial" w:hAnsi="Arial" w:cs="Arial"/>
+          <w:sz w:val="24"/>
+          <w:szCs w:val="24"/>
+          <w:lang w:val="es-ES"/>
+        </w:rPr>
+      </w:pPr>
+      <w:r>
+        <w:rPr>
+          <w:rFonts w:ascii="Arial" w:hAnsi="Arial" w:cs="Arial"/>
+          <w:sz w:val="24"/>
+          <w:szCs w:val="24"/>
+          <w:lang w:val="es-ES"/>
+        </w:rPr>
+        <w:t>Árbol binario de búsqueda.</w:t>
+      </w:r>
+    </w:p>
+    <w:p>
+      <w:pPr>
+        <w:pStyle w:val="Prrafodelista"/>
+        <w:numPr>
+          <w:ilvl w:val="0"/>
+          <w:numId w:val="2"/>
+        </w:numPr>
+        <w:rPr>
+          <w:rFonts w:ascii="Arial" w:hAnsi="Arial" w:cs="Arial"/>
+          <w:sz w:val="24"/>
+          <w:szCs w:val="24"/>
+          <w:lang w:val="es-ES"/>
+        </w:rPr>
+      </w:pPr>
+      <w:r>
+        <w:rPr>
+          <w:rFonts w:ascii="Arial" w:hAnsi="Arial" w:cs="Arial"/>
+          <w:sz w:val="24"/>
+          <w:szCs w:val="24"/>
+          <w:lang w:val="es-ES"/>
+        </w:rPr>
+        <w:t>Algoritmo de ordenamiento tipo burbuja.</w:t>
+      </w:r>
+    </w:p>
+    <w:p>
+      <w:pPr>
+        <w:pStyle w:val="Prrafodelista"/>
+        <w:numPr>
+          <w:ilvl w:val="0"/>
+          <w:numId w:val="2"/>
+        </w:numPr>
+        <w:rPr>
+          <w:rFonts w:ascii="Arial" w:hAnsi="Arial" w:cs="Arial"/>
+          <w:sz w:val="24"/>
+          <w:szCs w:val="24"/>
+          <w:lang w:val="es-ES"/>
+        </w:rPr>
+      </w:pPr>
+      <w:r>
+        <w:rPr>
+          <w:rFonts w:ascii="Arial" w:hAnsi="Arial" w:cs="Arial"/>
+          <w:sz w:val="24"/>
+          <w:szCs w:val="24"/>
+          <w:lang w:val="es-ES"/>
+        </w:rPr>
+        <w:t>Algoritmo de ordenamiento tipo inserción.</w:t>
+      </w:r>
+    </w:p>
+    <w:p>
+      <w:pPr>
+        <w:pStyle w:val="Prrafodelista"/>
+        <w:numPr>
+          <w:ilvl w:val="0"/>
+          <w:numId w:val="2"/>
+        </w:numPr>
+        <w:rPr>
+          <w:rFonts w:ascii="Arial" w:hAnsi="Arial" w:cs="Arial"/>
+          <w:sz w:val="24"/>
+          <w:szCs w:val="24"/>
+          <w:lang w:val="es-ES"/>
+        </w:rPr>
+      </w:pPr>
+      <w:r>
+        <w:rPr>
+          <w:rFonts w:ascii="Arial" w:hAnsi="Arial" w:cs="Arial"/>
+          <w:sz w:val="24"/>
+          <w:szCs w:val="24"/>
+          <w:lang w:val="es-ES"/>
+        </w:rPr>
+        <w:t>Algoritmo de ordenamiento tipo selección.</w:t>
+      </w:r>
+    </w:p>
+    <w:p>
+      <w:pPr>
+        <w:pStyle w:val="Prrafodelista"/>
+        <w:numPr>
+          <w:ilvl w:val="0"/>
+          <w:numId w:val="2"/>
+        </w:numPr>
+        <w:rPr>
+          <w:rFonts w:ascii="Arial" w:hAnsi="Arial" w:cs="Arial"/>
+          <w:sz w:val="24"/>
+          <w:szCs w:val="24"/>
+          <w:lang w:val="es-ES"/>
+        </w:rPr>
+      </w:pPr>
+      <w:r>
+        <w:rPr>
+          <w:rFonts w:ascii="Arial" w:hAnsi="Arial" w:cs="Arial"/>
+          <w:sz w:val="24"/>
+          <w:szCs w:val="24"/>
+          <w:lang w:val="es-ES"/>
+        </w:rPr>
+        <w:t>Algoritmo de ordenamiento tipo Montones.</w:t>
+      </w:r>
+    </w:p>
+    <w:p>
+      <w:pPr>
+        <w:pStyle w:val="Prrafodelista"/>
+        <w:numPr>
+          <w:ilvl w:val="0"/>
+          <w:numId w:val="2"/>
+        </w:numPr>
+        <w:rPr>
+          <w:rFonts w:ascii="Arial" w:hAnsi="Arial" w:cs="Arial"/>
+          <w:sz w:val="24"/>
+          <w:szCs w:val="24"/>
+          <w:lang w:val="es-ES"/>
+        </w:rPr>
+      </w:pPr>
+      <w:r>
+        <w:rPr>
+          <w:rFonts w:ascii="Arial" w:hAnsi="Arial" w:cs="Arial"/>
+          <w:sz w:val="24"/>
+          <w:szCs w:val="24"/>
+          <w:lang w:val="es-ES"/>
+        </w:rPr>
+        <w:t>Algoritmo de ordenamiento tipo Conteo.</w:t>
+      </w:r>
+    </w:p>
+    <w:p>
+      <w:pPr>
+        <w:pStyle w:val="Prrafodelista"/>
+        <w:numPr>
+          <w:ilvl w:val="0"/>
+          <w:numId w:val="2"/>
+        </w:numPr>
+        <w:rPr>
+          <w:rFonts w:ascii="Arial" w:hAnsi="Arial" w:cs="Arial"/>
+          <w:sz w:val="24"/>
+          <w:szCs w:val="24"/>
+          <w:lang w:val="es-ES"/>
+        </w:rPr>
+      </w:pPr>
+      <w:r>
+        <w:rPr>
+          <w:rFonts w:ascii="Arial" w:hAnsi="Arial" w:cs="Arial"/>
+          <w:sz w:val="24"/>
+          <w:szCs w:val="24"/>
+          <w:lang w:val="es-ES"/>
+        </w:rPr>
+        <w:t>Algoritmo de ordenamiento tipo Mezclas.</w:t>
+      </w:r>
+    </w:p>
+    <w:p>
+      <w:pPr>
+        <w:pStyle w:val="Prrafodelista"/>
+        <w:numPr>
+          <w:ilvl w:val="0"/>
+          <w:numId w:val="2"/>
+        </w:numPr>
+        <w:rPr>
+          <w:rFonts w:ascii="Arial" w:hAnsi="Arial" w:cs="Arial"/>
+          <w:sz w:val="24"/>
+          <w:szCs w:val="24"/>
+          <w:lang w:val="es-ES"/>
+        </w:rPr>
+      </w:pPr>
+      <w:r>
+        <w:rPr>
+          <w:rFonts w:ascii="Arial" w:hAnsi="Arial" w:cs="Arial"/>
+          <w:sz w:val="24"/>
+          <w:szCs w:val="24"/>
+          <w:lang w:val="es-ES"/>
+        </w:rPr>
+        <w:t>Algoritmo de ordenamiento tipo rápido.</w:t>
+      </w:r>
+    </w:p>
+    <w:p>
+      <w:pPr>
+        <w:ind w:left="360"/>
+        <w:rPr>
+          <w:rFonts w:ascii="Arial" w:hAnsi="Arial" w:cs="Arial"/>
+          <w:sz w:val="24"/>
+          <w:szCs w:val="24"/>
+          <w:lang w:val="es-ES"/>
+        </w:rPr>
+      </w:pPr>
+    </w:p>
+    <w:p>
+      <w:pPr>
+        <w:rPr>
+          <w:rFonts w:ascii="Arial" w:hAnsi="Arial" w:cs="Arial"/>
+          <w:b/>
+          <w:bCs/>
+          <w:sz w:val="24"/>
+          <w:szCs w:val="24"/>
+          <w:lang w:val="es-ES"/>
+        </w:rPr>
+      </w:pPr>
+      <w:r>
+        <w:rPr>
+          <w:rFonts w:ascii="Arial" w:hAnsi="Arial" w:cs="Arial"/>
+          <w:b/>
+          <w:bCs/>
+          <w:sz w:val="24"/>
+          <w:szCs w:val="24"/>
+          <w:lang w:val="es-ES"/>
+        </w:rPr>
+        <w:t>Fase no.4: Transición de las ideas a los diseños preliminares.</w:t>
+      </w:r>
+    </w:p>
+    <w:p>
+      <w:pPr>
+        <w:rPr>
+          <w:rFonts w:ascii="Arial" w:hAnsi="Arial" w:cs="Arial"/>
+          <w:sz w:val="24"/>
+          <w:szCs w:val="24"/>
+          <w:lang w:val="es-ES"/>
+        </w:rPr>
+      </w:pPr>
+      <w:r>
+        <w:rPr>
+          <w:rFonts w:ascii="Arial" w:hAnsi="Arial" w:cs="Arial"/>
+          <w:sz w:val="24"/>
+          <w:szCs w:val="24"/>
+          <w:lang w:val="es-ES"/>
+        </w:rPr>
+        <w:t>En este punto, descartamos las alternativas que no nos eran viables para la solución del problema. Entonces, descartamos los algoritmos de ordenamiento cuya complejidad temporal promedio fuese de O(n</w:t>
+      </w:r>
+      <w:r>
+        <w:rPr>
+          <w:rFonts w:ascii="Arial" w:hAnsi="Arial" w:cs="Arial"/>
+          <w:sz w:val="24"/>
+          <w:szCs w:val="24"/>
+          <w:vertAlign w:val="superscript"/>
+          <w:lang w:val="es-ES"/>
+        </w:rPr>
+        <w:t>2</w:t>
+      </w:r>
+      <w:r>
+        <w:rPr>
+          <w:rFonts w:ascii="Arial" w:hAnsi="Arial" w:cs="Arial"/>
+          <w:sz w:val="24"/>
+          <w:szCs w:val="24"/>
+          <w:lang w:val="es-ES"/>
+        </w:rPr>
+        <w:t xml:space="preserve">), a excepción de uno, ya que era permitido usar al menos uno de estos. Por otro lado, para las estructuras de datos, decidimos descartar </w:t>
+      </w:r>
     </w:p>
     <w:sectPr>
       <w:pgSz w:w="12240" w:h="15840"/>
@@ -981,8 +1452,124 @@
       </w:rPr>
     </w:lvl>
   </w:abstractNum>
+  <w:abstractNum w:abstractNumId="1" w15:restartNumberingAfterBreak="0">
+    <w:nsid w:val="45CE453E"/>
+    <w:multiLevelType w:val="hybridMultilevel"/>
+    <w:tmpl w:val="2F6A6D0E"/>
+    <w:lvl w:ilvl="0" w:tplc="240A0001">
+      <w:start w:val="1"/>
+      <w:numFmt w:val="bullet"/>
+      <w:lvlText w:val=""/>
+      <w:lvlJc w:val="left"/>
+      <w:pPr>
+        <w:ind w:left="720" w:hanging="360"/>
+      </w:pPr>
+      <w:rPr>
+        <w:rFonts w:ascii="Symbol" w:hAnsi="Symbol" w:hint="default"/>
+      </w:rPr>
+    </w:lvl>
+    <w:lvl w:ilvl="1" w:tplc="240A0003" w:tentative="1">
+      <w:start w:val="1"/>
+      <w:numFmt w:val="bullet"/>
+      <w:lvlText w:val="o"/>
+      <w:lvlJc w:val="left"/>
+      <w:pPr>
+        <w:ind w:left="1440" w:hanging="360"/>
+      </w:pPr>
+      <w:rPr>
+        <w:rFonts w:ascii="Courier New" w:hAnsi="Courier New" w:cs="Courier New" w:hint="default"/>
+      </w:rPr>
+    </w:lvl>
+    <w:lvl w:ilvl="2" w:tplc="240A0005" w:tentative="1">
+      <w:start w:val="1"/>
+      <w:numFmt w:val="bullet"/>
+      <w:lvlText w:val=""/>
+      <w:lvlJc w:val="left"/>
+      <w:pPr>
+        <w:ind w:left="2160" w:hanging="360"/>
+      </w:pPr>
+      <w:rPr>
+        <w:rFonts w:ascii="Wingdings" w:hAnsi="Wingdings" w:hint="default"/>
+      </w:rPr>
+    </w:lvl>
+    <w:lvl w:ilvl="3" w:tplc="240A0001" w:tentative="1">
+      <w:start w:val="1"/>
+      <w:numFmt w:val="bullet"/>
+      <w:lvlText w:val=""/>
+      <w:lvlJc w:val="left"/>
+      <w:pPr>
+        <w:ind w:left="2880" w:hanging="360"/>
+      </w:pPr>
+      <w:rPr>
+        <w:rFonts w:ascii="Symbol" w:hAnsi="Symbol" w:hint="default"/>
+      </w:rPr>
+    </w:lvl>
+    <w:lvl w:ilvl="4" w:tplc="240A0003" w:tentative="1">
+      <w:start w:val="1"/>
+      <w:numFmt w:val="bullet"/>
+      <w:lvlText w:val="o"/>
+      <w:lvlJc w:val="left"/>
+      <w:pPr>
+        <w:ind w:left="3600" w:hanging="360"/>
+      </w:pPr>
+      <w:rPr>
+        <w:rFonts w:ascii="Courier New" w:hAnsi="Courier New" w:cs="Courier New" w:hint="default"/>
+      </w:rPr>
+    </w:lvl>
+    <w:lvl w:ilvl="5" w:tplc="240A0005" w:tentative="1">
+      <w:start w:val="1"/>
+      <w:numFmt w:val="bullet"/>
+      <w:lvlText w:val=""/>
+      <w:lvlJc w:val="left"/>
+      <w:pPr>
+        <w:ind w:left="4320" w:hanging="360"/>
+      </w:pPr>
+      <w:rPr>
+        <w:rFonts w:ascii="Wingdings" w:hAnsi="Wingdings" w:hint="default"/>
+      </w:rPr>
+    </w:lvl>
+    <w:lvl w:ilvl="6" w:tplc="240A0001" w:tentative="1">
+      <w:start w:val="1"/>
+      <w:numFmt w:val="bullet"/>
+      <w:lvlText w:val=""/>
+      <w:lvlJc w:val="left"/>
+      <w:pPr>
+        <w:ind w:left="5040" w:hanging="360"/>
+      </w:pPr>
+      <w:rPr>
+        <w:rFonts w:ascii="Symbol" w:hAnsi="Symbol" w:hint="default"/>
+      </w:rPr>
+    </w:lvl>
+    <w:lvl w:ilvl="7" w:tplc="240A0003" w:tentative="1">
+      <w:start w:val="1"/>
+      <w:numFmt w:val="bullet"/>
+      <w:lvlText w:val="o"/>
+      <w:lvlJc w:val="left"/>
+      <w:pPr>
+        <w:ind w:left="5760" w:hanging="360"/>
+      </w:pPr>
+      <w:rPr>
+        <w:rFonts w:ascii="Courier New" w:hAnsi="Courier New" w:cs="Courier New" w:hint="default"/>
+      </w:rPr>
+    </w:lvl>
+    <w:lvl w:ilvl="8" w:tplc="240A0005" w:tentative="1">
+      <w:start w:val="1"/>
+      <w:numFmt w:val="bullet"/>
+      <w:lvlText w:val=""/>
+      <w:lvlJc w:val="left"/>
+      <w:pPr>
+        <w:ind w:left="6480" w:hanging="360"/>
+      </w:pPr>
+      <w:rPr>
+        <w:rFonts w:ascii="Wingdings" w:hAnsi="Wingdings" w:hint="default"/>
+      </w:rPr>
+    </w:lvl>
+  </w:abstractNum>
   <w:num w:numId="1">
     <w:abstractNumId w:val="0"/>
+  </w:num>
+  <w:num w:numId="2">
+    <w:abstractNumId w:val="1"/>
   </w:num>
 </w:numbering>
 </file>

</xml_diff>

<commit_message>
Phase 4 is done.
Phase 5 is missing, but is work in progress.
</commit_message>
<xml_diff>
--- a/docs/Método de la ingeniería.docx
+++ b/docs/Método de la ingeniería.docx
@@ -494,17 +494,18 @@
           <w:szCs w:val="24"/>
           <w:lang w:val="es-ES"/>
         </w:rPr>
-        <w:t xml:space="preserve">Requerimiento no.2: Modificar datos de un usuario registrado. Permite modificar el nombre, número de identidad, cuenta bancaria, tarjetas de </w:t>
-      </w:r>
-      <w:r>
+        <w:t>Requerimiento no.2: Modificar datos de un usuario registrado. Permite modificar el nombre, número de identidad, cuenta bancaria, tarjetas de débito o crédito, fechas de pago de las tarjetas y la fecha en la que se incorporó al banco el usuario.</w:t>
+      </w:r>
+    </w:p>
+    <w:p>
+      <w:pPr>
         <w:rPr>
           <w:rFonts w:ascii="Arial" w:eastAsia="Times New Roman" w:hAnsi="Arial" w:cs="Arial"/>
           <w:sz w:val="24"/>
           <w:szCs w:val="24"/>
           <w:lang w:val="es-ES"/>
         </w:rPr>
-        <w:t>débito</w:t>
-      </w:r>
+      </w:pPr>
       <w:r>
         <w:rPr>
           <w:rFonts w:ascii="Arial" w:eastAsia="Times New Roman" w:hAnsi="Arial" w:cs="Arial"/>
@@ -512,7 +513,7 @@
           <w:szCs w:val="24"/>
           <w:lang w:val="es-ES"/>
         </w:rPr>
-        <w:t xml:space="preserve"> o crédito, fechas de pago de las tarjetas y la fecha en la que se </w:t>
+        <w:t xml:space="preserve">Requerimiento no.3: Mostrar datos de un usuario registrado. Permite visualizar los datos de un usuario, los datos que deben mostrarse son el nombre, número de </w:t>
       </w:r>
       <w:r>
         <w:rPr>
@@ -521,36 +522,38 @@
           <w:szCs w:val="24"/>
           <w:lang w:val="es-ES"/>
         </w:rPr>
-        <w:t>incorporó</w:t>
-      </w:r>
-      <w:r>
+        <w:lastRenderedPageBreak/>
+        <w:t>identidad, cuenta bancaria, tarjetas de débito o crédito, fechas de pago de las tarjetas y la fecha de incorporación al banco.</w:t>
+      </w:r>
+    </w:p>
+    <w:p>
+      <w:pPr>
         <w:rPr>
           <w:rFonts w:ascii="Arial" w:eastAsia="Times New Roman" w:hAnsi="Arial" w:cs="Arial"/>
           <w:sz w:val="24"/>
           <w:szCs w:val="24"/>
           <w:lang w:val="es-ES"/>
         </w:rPr>
-        <w:t xml:space="preserve"> al banco el usuario.</w:t>
-      </w:r>
-    </w:p>
-    <w:p>
-      <w:pPr>
+      </w:pPr>
+      <w:r>
         <w:rPr>
           <w:rFonts w:ascii="Arial" w:eastAsia="Times New Roman" w:hAnsi="Arial" w:cs="Arial"/>
           <w:sz w:val="24"/>
           <w:szCs w:val="24"/>
           <w:lang w:val="es-ES"/>
         </w:rPr>
-      </w:pPr>
-      <w:r>
+        <w:t>Requerimiento no.4: Asignar turno a un usuario. Permite asignar un turno al usuario una vez que este ha sido registrado en el programa.</w:t>
+      </w:r>
+    </w:p>
+    <w:p>
+      <w:pPr>
         <w:rPr>
           <w:rFonts w:ascii="Arial" w:eastAsia="Times New Roman" w:hAnsi="Arial" w:cs="Arial"/>
           <w:sz w:val="24"/>
           <w:szCs w:val="24"/>
           <w:lang w:val="es-ES"/>
         </w:rPr>
-        <w:t xml:space="preserve">Requerimiento no.3: Mostrar datos de un usuario registrado. Permite visualizar los datos de un usuario, los datos que deben mostrarse son el nombre, número de </w:t>
-      </w:r>
+      </w:pPr>
       <w:r>
         <w:rPr>
           <w:rFonts w:ascii="Arial" w:eastAsia="Times New Roman" w:hAnsi="Arial" w:cs="Arial"/>
@@ -558,18 +561,18 @@
           <w:szCs w:val="24"/>
           <w:lang w:val="es-ES"/>
         </w:rPr>
-        <w:lastRenderedPageBreak/>
-        <w:t xml:space="preserve">identidad, cuenta bancaria, tarjetas de </w:t>
-      </w:r>
-      <w:r>
+        <w:t>Requerimiento no.5: Atender turno de usuario. Permite atender un turno a un usuario para que realice operaciones en el programa.</w:t>
+      </w:r>
+    </w:p>
+    <w:p>
+      <w:pPr>
         <w:rPr>
           <w:rFonts w:ascii="Arial" w:eastAsia="Times New Roman" w:hAnsi="Arial" w:cs="Arial"/>
           <w:sz w:val="24"/>
           <w:szCs w:val="24"/>
           <w:lang w:val="es-ES"/>
         </w:rPr>
-        <w:t>débito</w:t>
-      </w:r>
+      </w:pPr>
       <w:r>
         <w:rPr>
           <w:rFonts w:ascii="Arial" w:eastAsia="Times New Roman" w:hAnsi="Arial" w:cs="Arial"/>
@@ -577,7 +580,7 @@
           <w:szCs w:val="24"/>
           <w:lang w:val="es-ES"/>
         </w:rPr>
-        <w:t xml:space="preserve"> o crédito, fechas de pago de las tarjetas y la fecha de incorporación al banco.</w:t>
+        <w:t>Requerimiento no.6: Buscar un usuario registrado. Permite buscar un usuario por medio de un número de identificación.</w:t>
       </w:r>
     </w:p>
     <w:p>
@@ -596,7 +599,7 @@
           <w:szCs w:val="24"/>
           <w:lang w:val="es-ES"/>
         </w:rPr>
-        <w:t>Requerimiento no.4: Asignar turno a un usuario. Permite asignar un turno al usuario una vez que este ha sido registrado en el programa.</w:t>
+        <w:t>Requerimiento no.7: Modificar monto de dinero de un usuario. Permite modificar el monto de dinero de un usuario si este decide retirar o consignar dinero en su cuenta.</w:t>
       </w:r>
     </w:p>
     <w:p>
@@ -615,7 +618,7 @@
           <w:szCs w:val="24"/>
           <w:lang w:val="es-ES"/>
         </w:rPr>
-        <w:t>Requerimiento no.5: Atender turno de usuario. Permite atender un turno a un usuario para que realice operaciones en el programa.</w:t>
+        <w:t>Requerimiento no.8: Cancelar la cuenta de un usuario. Permite cancelar la cuenta de un usuario registrado en el programa.</w:t>
       </w:r>
     </w:p>
     <w:p>
@@ -634,100 +637,7 @@
           <w:szCs w:val="24"/>
           <w:lang w:val="es-ES"/>
         </w:rPr>
-        <w:t>Requerimiento no.6: Buscar un usuario registrado. Permite buscar un usuario por medio de un número de identificación.</w:t>
-      </w:r>
-    </w:p>
-    <w:p>
-      <w:pPr>
-        <w:rPr>
-          <w:rFonts w:ascii="Arial" w:eastAsia="Times New Roman" w:hAnsi="Arial" w:cs="Arial"/>
-          <w:sz w:val="24"/>
-          <w:szCs w:val="24"/>
-          <w:lang w:val="es-ES"/>
-        </w:rPr>
-      </w:pPr>
-      <w:r>
-        <w:rPr>
-          <w:rFonts w:ascii="Arial" w:eastAsia="Times New Roman" w:hAnsi="Arial" w:cs="Arial"/>
-          <w:sz w:val="24"/>
-          <w:szCs w:val="24"/>
-          <w:lang w:val="es-ES"/>
-        </w:rPr>
-        <w:t>Requerimiento no.7: Modificar monto de dinero de un usuario. Permite modificar el monto de dinero de un usuario si este decide retirar o consignar dinero en su cuenta.</w:t>
-      </w:r>
-    </w:p>
-    <w:p>
-      <w:pPr>
-        <w:rPr>
-          <w:rFonts w:ascii="Arial" w:eastAsia="Times New Roman" w:hAnsi="Arial" w:cs="Arial"/>
-          <w:sz w:val="24"/>
-          <w:szCs w:val="24"/>
-          <w:lang w:val="es-ES"/>
-        </w:rPr>
-      </w:pPr>
-      <w:r>
-        <w:rPr>
-          <w:rFonts w:ascii="Arial" w:eastAsia="Times New Roman" w:hAnsi="Arial" w:cs="Arial"/>
-          <w:sz w:val="24"/>
-          <w:szCs w:val="24"/>
-          <w:lang w:val="es-ES"/>
-        </w:rPr>
-        <w:t>Requerimiento no.8: Cancelar la cuenta de un usuario. Permite cancelar la cuenta de un usuario registrado en el programa.</w:t>
-      </w:r>
-    </w:p>
-    <w:p>
-      <w:pPr>
-        <w:rPr>
-          <w:rFonts w:ascii="Arial" w:eastAsia="Times New Roman" w:hAnsi="Arial" w:cs="Arial"/>
-          <w:sz w:val="24"/>
-          <w:szCs w:val="24"/>
-          <w:lang w:val="es-ES"/>
-        </w:rPr>
-      </w:pPr>
-      <w:r>
-        <w:rPr>
-          <w:rFonts w:ascii="Arial" w:eastAsia="Times New Roman" w:hAnsi="Arial" w:cs="Arial"/>
-          <w:sz w:val="24"/>
-          <w:szCs w:val="24"/>
-          <w:lang w:val="es-ES"/>
-        </w:rPr>
-        <w:t xml:space="preserve">Requerimiento no.9: Registrar exusuarios que han cancelado su cuenta. Permite registrar a los usuarios que han eliminado su cuenta del programa. Además, se </w:t>
-      </w:r>
-      <w:r>
-        <w:rPr>
-          <w:rFonts w:ascii="Arial" w:eastAsia="Times New Roman" w:hAnsi="Arial" w:cs="Arial"/>
-          <w:sz w:val="24"/>
-          <w:szCs w:val="24"/>
-          <w:lang w:val="es-ES"/>
-        </w:rPr>
-        <w:t>almacenará</w:t>
-      </w:r>
-      <w:r>
-        <w:rPr>
-          <w:rFonts w:ascii="Arial" w:eastAsia="Times New Roman" w:hAnsi="Arial" w:cs="Arial"/>
-          <w:sz w:val="24"/>
-          <w:szCs w:val="24"/>
-          <w:lang w:val="es-ES"/>
-        </w:rPr>
-        <w:t xml:space="preserve"> la fecha de la cancelación y el motivo por el cual se </w:t>
-      </w:r>
-      <w:r>
-        <w:rPr>
-          <w:rFonts w:ascii="Arial" w:eastAsia="Times New Roman" w:hAnsi="Arial" w:cs="Arial"/>
-          <w:sz w:val="24"/>
-          <w:szCs w:val="24"/>
-          <w:lang w:val="es-ES"/>
-        </w:rPr>
-        <w:t>canceló</w:t>
-      </w:r>
-      <w:r>
-        <w:rPr>
-          <w:rFonts w:ascii="Arial" w:eastAsia="Times New Roman" w:hAnsi="Arial" w:cs="Arial"/>
-          <w:sz w:val="24"/>
-          <w:szCs w:val="24"/>
-          <w:lang w:val="es-ES"/>
-        </w:rPr>
-        <w:t xml:space="preserve"> la cuenta. </w:t>
+        <w:t xml:space="preserve">Requerimiento no.9: Registrar exusuarios que han cancelado su cuenta. Permite registrar a los usuarios que han eliminado su cuenta del programa. Además, se almacenará la fecha de la cancelación y el motivo por el cual se canceló la cuenta. </w:t>
       </w:r>
     </w:p>
     <w:p>
@@ -1305,26 +1215,422 @@
           <w:szCs w:val="24"/>
           <w:lang w:val="es-ES"/>
         </w:rPr>
-        <w:t>En este punto, descartamos las alternativas que no nos eran viables para la solución del problema. Entonces, descartamos los algoritmos de ordenamiento cuya complejidad temporal promedio fuese de O(n</w:t>
-      </w:r>
-      <w:r>
-        <w:rPr>
-          <w:rFonts w:ascii="Arial" w:hAnsi="Arial" w:cs="Arial"/>
-          <w:sz w:val="24"/>
-          <w:szCs w:val="24"/>
-          <w:vertAlign w:val="superscript"/>
-          <w:lang w:val="es-ES"/>
-        </w:rPr>
-        <w:t>2</w:t>
-      </w:r>
-      <w:r>
-        <w:rPr>
-          <w:rFonts w:ascii="Arial" w:hAnsi="Arial" w:cs="Arial"/>
-          <w:sz w:val="24"/>
-          <w:szCs w:val="24"/>
-          <w:lang w:val="es-ES"/>
-        </w:rPr>
-        <w:t xml:space="preserve">), a excepción de uno, ya que era permitido usar al menos uno de estos. Por otro lado, para las estructuras de datos, decidimos descartar </w:t>
+        <w:t xml:space="preserve">En esta fase, hemos descartado las alternativas que no son factibles y las hemos asignado en dos grupos. Para las estructuras de datos, hemos descartado el uso de arrays y arboles binarios, debido a que, no presentan una buena aproximación </w:t>
+      </w:r>
+      <w:r>
+        <w:rPr>
+          <w:rFonts w:ascii="Arial" w:hAnsi="Arial" w:cs="Arial"/>
+          <w:sz w:val="24"/>
+          <w:szCs w:val="24"/>
+          <w:lang w:val="es-ES"/>
+        </w:rPr>
+        <w:t xml:space="preserve">para la solución </w:t>
+      </w:r>
+      <w:r>
+        <w:rPr>
+          <w:rFonts w:ascii="Arial" w:hAnsi="Arial" w:cs="Arial"/>
+          <w:sz w:val="24"/>
+          <w:szCs w:val="24"/>
+          <w:lang w:val="es-ES"/>
+        </w:rPr>
+        <w:t xml:space="preserve">del problema. Además, hemos descartado el uso de los algoritmos de ordenamiento tipo inserción y selección, porque se requiere al menos uno de estos </w:t>
+      </w:r>
+      <w:r>
+        <w:rPr>
+          <w:rFonts w:ascii="Arial" w:hAnsi="Arial" w:cs="Arial"/>
+          <w:sz w:val="24"/>
+          <w:szCs w:val="24"/>
+          <w:lang w:val="es-ES"/>
+        </w:rPr>
+        <w:t>en la implementación de la solución.</w:t>
+      </w:r>
+    </w:p>
+    <w:p>
+      <w:pPr>
+        <w:rPr>
+          <w:rFonts w:ascii="Arial" w:hAnsi="Arial" w:cs="Arial"/>
+          <w:b/>
+          <w:bCs/>
+          <w:sz w:val="24"/>
+          <w:szCs w:val="24"/>
+          <w:lang w:val="es-ES"/>
+        </w:rPr>
+      </w:pPr>
+      <w:r>
+        <w:rPr>
+          <w:rFonts w:ascii="Arial" w:hAnsi="Arial" w:cs="Arial"/>
+          <w:b/>
+          <w:bCs/>
+          <w:sz w:val="24"/>
+          <w:szCs w:val="24"/>
+          <w:lang w:val="es-ES"/>
+        </w:rPr>
+        <w:t>Alternativa no.1.</w:t>
+      </w:r>
+    </w:p>
+    <w:p>
+      <w:pPr>
+        <w:rPr>
+          <w:rFonts w:ascii="Arial" w:hAnsi="Arial" w:cs="Arial"/>
+          <w:sz w:val="24"/>
+          <w:szCs w:val="24"/>
+          <w:lang w:val="es-ES"/>
+        </w:rPr>
+      </w:pPr>
+      <w:r>
+        <w:rPr>
+          <w:rFonts w:ascii="Arial" w:hAnsi="Arial" w:cs="Arial"/>
+          <w:sz w:val="24"/>
+          <w:szCs w:val="24"/>
+          <w:lang w:val="es-ES"/>
+        </w:rPr>
+        <w:t>Implementar las estructuras de datos Arraylist, lista enlazada y lista doblemente enlazada y como algoritmos de ordenamiento, tipo burbuja, tipo por montones, tipo conteo y tipo mezclas.</w:t>
+      </w:r>
+    </w:p>
+    <w:p>
+      <w:pPr>
+        <w:pStyle w:val="Prrafodelista"/>
+        <w:numPr>
+          <w:ilvl w:val="0"/>
+          <w:numId w:val="4"/>
+        </w:numPr>
+        <w:rPr>
+          <w:rFonts w:ascii="Arial" w:hAnsi="Arial" w:cs="Arial"/>
+          <w:sz w:val="24"/>
+          <w:szCs w:val="24"/>
+          <w:lang w:val="es-ES"/>
+        </w:rPr>
+      </w:pPr>
+      <w:r>
+        <w:rPr>
+          <w:rFonts w:ascii="Arial" w:hAnsi="Arial" w:cs="Arial"/>
+          <w:sz w:val="24"/>
+          <w:szCs w:val="24"/>
+          <w:lang w:val="es-ES"/>
+        </w:rPr>
+        <w:t xml:space="preserve">Las estructuras de datos ArrayList, lista enlazada y lista doblemente enlazada poseen la característica de ser dinámicos, lo cual </w:t>
+      </w:r>
+      <w:r>
+        <w:rPr>
+          <w:rFonts w:ascii="Arial" w:hAnsi="Arial" w:cs="Arial"/>
+          <w:sz w:val="24"/>
+          <w:szCs w:val="24"/>
+          <w:lang w:val="es-ES"/>
+        </w:rPr>
+        <w:t>puede ayudar a almacenar muchos datos.</w:t>
+      </w:r>
+    </w:p>
+    <w:p>
+      <w:pPr>
+        <w:pStyle w:val="Prrafodelista"/>
+        <w:numPr>
+          <w:ilvl w:val="0"/>
+          <w:numId w:val="4"/>
+        </w:numPr>
+        <w:rPr>
+          <w:rFonts w:ascii="Arial" w:hAnsi="Arial" w:cs="Arial"/>
+          <w:sz w:val="24"/>
+          <w:szCs w:val="24"/>
+          <w:lang w:val="es-ES"/>
+        </w:rPr>
+      </w:pPr>
+      <w:r>
+        <w:rPr>
+          <w:rFonts w:ascii="Arial" w:hAnsi="Arial" w:cs="Arial"/>
+          <w:sz w:val="24"/>
+          <w:szCs w:val="24"/>
+          <w:lang w:val="es-ES"/>
+        </w:rPr>
+        <w:t xml:space="preserve">A pesar de ser estructuras de datos lineales (Arraylist, lista enlazada y lista doblemente enlazada), no </w:t>
+      </w:r>
+      <w:r>
+        <w:rPr>
+          <w:rFonts w:ascii="Arial" w:hAnsi="Arial" w:cs="Arial"/>
+          <w:sz w:val="24"/>
+          <w:szCs w:val="24"/>
+          <w:lang w:val="es-ES"/>
+        </w:rPr>
+        <w:t>tienen una</w:t>
+      </w:r>
+      <w:r>
+        <w:rPr>
+          <w:rFonts w:ascii="Arial" w:hAnsi="Arial" w:cs="Arial"/>
+          <w:sz w:val="24"/>
+          <w:szCs w:val="24"/>
+          <w:lang w:val="es-ES"/>
+        </w:rPr>
+        <w:t xml:space="preserve"> representación </w:t>
+      </w:r>
+      <w:r>
+        <w:rPr>
+          <w:rFonts w:ascii="Arial" w:hAnsi="Arial" w:cs="Arial"/>
+          <w:sz w:val="24"/>
+          <w:szCs w:val="24"/>
+          <w:lang w:val="es-ES"/>
+        </w:rPr>
+        <w:t>adecuada de la problemática</w:t>
+      </w:r>
+      <w:r>
+        <w:rPr>
+          <w:rFonts w:ascii="Arial" w:hAnsi="Arial" w:cs="Arial"/>
+          <w:sz w:val="24"/>
+          <w:szCs w:val="24"/>
+          <w:lang w:val="es-ES"/>
+        </w:rPr>
+        <w:t>.</w:t>
+      </w:r>
+    </w:p>
+    <w:p>
+      <w:pPr>
+        <w:pStyle w:val="Prrafodelista"/>
+        <w:numPr>
+          <w:ilvl w:val="0"/>
+          <w:numId w:val="4"/>
+        </w:numPr>
+        <w:rPr>
+          <w:rFonts w:ascii="Arial" w:hAnsi="Arial" w:cs="Arial"/>
+          <w:sz w:val="24"/>
+          <w:szCs w:val="24"/>
+          <w:lang w:val="es-ES"/>
+        </w:rPr>
+      </w:pPr>
+      <w:r>
+        <w:rPr>
+          <w:rFonts w:ascii="Arial" w:hAnsi="Arial" w:cs="Arial"/>
+          <w:sz w:val="24"/>
+          <w:szCs w:val="24"/>
+          <w:lang w:val="es-ES"/>
+        </w:rPr>
+        <w:t xml:space="preserve">Los algoritmos de ordenamiento de tipo burbuja, montones, conteo y mezcla </w:t>
+      </w:r>
+      <w:r>
+        <w:rPr>
+          <w:rFonts w:ascii="Arial" w:hAnsi="Arial" w:cs="Arial"/>
+          <w:sz w:val="24"/>
+          <w:szCs w:val="24"/>
+          <w:lang w:val="es-ES"/>
+        </w:rPr>
+        <w:t>son levemente ineficientes en comparación con la alternativa 2.</w:t>
+      </w:r>
+    </w:p>
+    <w:p>
+      <w:pPr>
+        <w:rPr>
+          <w:rFonts w:ascii="Arial" w:hAnsi="Arial" w:cs="Arial"/>
+          <w:b/>
+          <w:bCs/>
+          <w:sz w:val="24"/>
+          <w:szCs w:val="24"/>
+          <w:lang w:val="es-ES"/>
+        </w:rPr>
+      </w:pPr>
+      <w:r>
+        <w:rPr>
+          <w:rFonts w:ascii="Arial" w:hAnsi="Arial" w:cs="Arial"/>
+          <w:b/>
+          <w:bCs/>
+          <w:sz w:val="24"/>
+          <w:szCs w:val="24"/>
+          <w:lang w:val="es-ES"/>
+        </w:rPr>
+        <w:t>Alternativa no.2.</w:t>
+      </w:r>
+    </w:p>
+    <w:p>
+      <w:pPr>
+        <w:rPr>
+          <w:rFonts w:ascii="Arial" w:hAnsi="Arial" w:cs="Arial"/>
+          <w:sz w:val="24"/>
+          <w:szCs w:val="24"/>
+          <w:lang w:val="es-ES"/>
+        </w:rPr>
+      </w:pPr>
+      <w:r>
+        <w:rPr>
+          <w:rFonts w:ascii="Arial" w:hAnsi="Arial" w:cs="Arial"/>
+          <w:sz w:val="24"/>
+          <w:szCs w:val="24"/>
+          <w:lang w:val="es-ES"/>
+        </w:rPr>
+        <w:t xml:space="preserve">Implementar las estructuras de datos </w:t>
+      </w:r>
+      <w:r>
+        <w:rPr>
+          <w:rFonts w:ascii="Arial" w:hAnsi="Arial" w:cs="Arial"/>
+          <w:sz w:val="24"/>
+          <w:szCs w:val="24"/>
+          <w:lang w:val="es-ES"/>
+        </w:rPr>
+        <w:t>Hash table</w:t>
+      </w:r>
+      <w:r>
+        <w:rPr>
+          <w:rFonts w:ascii="Arial" w:hAnsi="Arial" w:cs="Arial"/>
+          <w:sz w:val="24"/>
+          <w:szCs w:val="24"/>
+          <w:lang w:val="es-ES"/>
+        </w:rPr>
+        <w:t xml:space="preserve">, </w:t>
+      </w:r>
+      <w:r>
+        <w:rPr>
+          <w:rFonts w:ascii="Arial" w:hAnsi="Arial" w:cs="Arial"/>
+          <w:sz w:val="24"/>
+          <w:szCs w:val="24"/>
+          <w:lang w:val="es-ES"/>
+        </w:rPr>
+        <w:t>cola</w:t>
+      </w:r>
+      <w:r>
+        <w:rPr>
+          <w:rFonts w:ascii="Arial" w:hAnsi="Arial" w:cs="Arial"/>
+          <w:sz w:val="24"/>
+          <w:szCs w:val="24"/>
+          <w:lang w:val="es-ES"/>
+        </w:rPr>
+        <w:t xml:space="preserve"> y </w:t>
+      </w:r>
+      <w:r>
+        <w:rPr>
+          <w:rFonts w:ascii="Arial" w:hAnsi="Arial" w:cs="Arial"/>
+          <w:sz w:val="24"/>
+          <w:szCs w:val="24"/>
+          <w:lang w:val="es-ES"/>
+        </w:rPr>
+        <w:t xml:space="preserve">pila </w:t>
+      </w:r>
+      <w:r>
+        <w:rPr>
+          <w:rFonts w:ascii="Arial" w:hAnsi="Arial" w:cs="Arial"/>
+          <w:sz w:val="24"/>
+          <w:szCs w:val="24"/>
+          <w:lang w:val="es-ES"/>
+        </w:rPr>
+        <w:t xml:space="preserve">y como algoritmos de ordenamiento, tipo burbuja, tipo por montones, tipo conteo y tipo </w:t>
+      </w:r>
+      <w:r>
+        <w:rPr>
+          <w:rFonts w:ascii="Arial" w:hAnsi="Arial" w:cs="Arial"/>
+          <w:sz w:val="24"/>
+          <w:szCs w:val="24"/>
+          <w:lang w:val="es-ES"/>
+        </w:rPr>
+        <w:t>rápido.</w:t>
+      </w:r>
+    </w:p>
+    <w:p>
+      <w:pPr>
+        <w:pStyle w:val="Prrafodelista"/>
+        <w:numPr>
+          <w:ilvl w:val="0"/>
+          <w:numId w:val="5"/>
+        </w:numPr>
+        <w:rPr>
+          <w:rFonts w:ascii="Arial" w:hAnsi="Arial" w:cs="Arial"/>
+          <w:sz w:val="24"/>
+          <w:szCs w:val="24"/>
+          <w:lang w:val="es-ES"/>
+        </w:rPr>
+      </w:pPr>
+      <w:r>
+        <w:rPr>
+          <w:rFonts w:ascii="Arial" w:hAnsi="Arial" w:cs="Arial"/>
+          <w:sz w:val="24"/>
+          <w:szCs w:val="24"/>
+          <w:lang w:val="es-ES"/>
+        </w:rPr>
+        <w:t>Las estructuras de datos Hash table, cola y pila poseen la característica de ser dinámicos, lo que contribuye a almacenar muchos datos.</w:t>
+      </w:r>
+    </w:p>
+    <w:p>
+      <w:pPr>
+        <w:pStyle w:val="Prrafodelista"/>
+        <w:numPr>
+          <w:ilvl w:val="0"/>
+          <w:numId w:val="5"/>
+        </w:numPr>
+        <w:rPr>
+          <w:rFonts w:ascii="Arial" w:hAnsi="Arial" w:cs="Arial"/>
+          <w:sz w:val="24"/>
+          <w:szCs w:val="24"/>
+          <w:lang w:val="es-ES"/>
+        </w:rPr>
+      </w:pPr>
+      <w:r>
+        <w:rPr>
+          <w:rFonts w:ascii="Arial" w:hAnsi="Arial" w:cs="Arial"/>
+          <w:sz w:val="24"/>
+          <w:szCs w:val="24"/>
+          <w:lang w:val="es-ES"/>
+        </w:rPr>
+        <w:t>La estructura de datos Hash table, es un poco más eficiente en consumo de memoria comparado con las estructuras de datos de la alternativa 1.</w:t>
+      </w:r>
+    </w:p>
+    <w:p>
+      <w:pPr>
+        <w:pStyle w:val="Prrafodelista"/>
+        <w:numPr>
+          <w:ilvl w:val="0"/>
+          <w:numId w:val="5"/>
+        </w:numPr>
+        <w:rPr>
+          <w:rFonts w:ascii="Arial" w:hAnsi="Arial" w:cs="Arial"/>
+          <w:sz w:val="24"/>
+          <w:szCs w:val="24"/>
+          <w:lang w:val="es-ES"/>
+        </w:rPr>
+      </w:pPr>
+      <w:r>
+        <w:rPr>
+          <w:rFonts w:ascii="Arial" w:hAnsi="Arial" w:cs="Arial"/>
+          <w:sz w:val="24"/>
+          <w:szCs w:val="24"/>
+          <w:lang w:val="es-ES"/>
+        </w:rPr>
+        <w:lastRenderedPageBreak/>
+        <w:t>Las estructuras de datos Cola y Pila, presentan una mejor representación de la problemática. Por ejemplo, con esta estructura se puede modelar el funcionamiento de una fila de espera de un establecimiento.</w:t>
+      </w:r>
+    </w:p>
+    <w:p>
+      <w:pPr>
+        <w:pStyle w:val="Prrafodelista"/>
+        <w:numPr>
+          <w:ilvl w:val="0"/>
+          <w:numId w:val="5"/>
+        </w:numPr>
+        <w:rPr>
+          <w:rFonts w:ascii="Arial" w:hAnsi="Arial" w:cs="Arial"/>
+          <w:sz w:val="24"/>
+          <w:szCs w:val="24"/>
+          <w:lang w:val="es-ES"/>
+        </w:rPr>
+      </w:pPr>
+      <w:r>
+        <w:rPr>
+          <w:rFonts w:ascii="Arial" w:hAnsi="Arial" w:cs="Arial"/>
+          <w:sz w:val="24"/>
+          <w:szCs w:val="24"/>
+          <w:lang w:val="es-ES"/>
+        </w:rPr>
+        <w:t xml:space="preserve">Los algoritmos de ordenamiento de tipo </w:t>
+      </w:r>
+      <w:r>
+        <w:rPr>
+          <w:rFonts w:ascii="Arial" w:hAnsi="Arial" w:cs="Arial"/>
+          <w:sz w:val="24"/>
+          <w:szCs w:val="24"/>
+          <w:lang w:val="es-ES"/>
+        </w:rPr>
+        <w:t>burbuja, tipo por montones, tipo conteo y tipo rápido</w:t>
+      </w:r>
+      <w:r>
+        <w:rPr>
+          <w:rFonts w:ascii="Arial" w:hAnsi="Arial" w:cs="Arial"/>
+          <w:sz w:val="24"/>
+          <w:szCs w:val="24"/>
+          <w:lang w:val="es-ES"/>
+        </w:rPr>
+        <w:t>; son más eficientes que los algoritmos de la alternativa 1.</w:t>
       </w:r>
     </w:p>
     <w:sectPr>
@@ -1340,6 +1646,119 @@
 <file path=word/numbering.xml><?xml version="1.0" encoding="utf-8"?>
 <w:numbering xmlns:wpc="http://schemas.microsoft.com/office/word/2010/wordprocessingCanvas" xmlns:cx="http://schemas.microsoft.com/office/drawing/2014/chartex" xmlns:cx1="http://schemas.microsoft.com/office/drawing/2015/9/8/chartex" xmlns:cx2="http://schemas.microsoft.com/office/drawing/2015/10/21/chartex" xmlns:cx3="http://schemas.microsoft.com/office/drawing/2016/5/9/chartex" xmlns:cx4="http://schemas.microsoft.com/office/drawing/2016/5/10/chartex" xmlns:cx5="http://schemas.microsoft.com/office/drawing/2016/5/11/chartex" xmlns:cx6="http://schemas.microsoft.com/office/drawing/2016/5/12/chartex" xmlns:cx7="http://schemas.microsoft.com/office/drawing/2016/5/13/chartex" xmlns:cx8="http://schemas.microsoft.com/office/drawing/2016/5/14/chartex" xmlns:mc="http://schemas.openxmlformats.org/markup-compatibility/2006" xmlns:aink="http://schemas.microsoft.com/office/drawing/2016/ink" xmlns:am3d="http://schemas.microsoft.com/office/drawing/2017/model3d" xmlns:o="urn:schemas-microsoft-com:office:office" xmlns:r="http://schemas.openxmlformats.org/officeDocument/2006/relationships" xmlns:m="http://schemas.openxmlformats.org/officeDocument/2006/math" xmlns:v="urn:schemas-microsoft-com:vml" xmlns:wp14="http://schemas.microsoft.com/office/word/2010/wordprocessingDrawing" xmlns:wp="http://schemas.openxmlformats.org/drawingml/2006/wordprocessingDrawing" xmlns:w10="urn:schemas-microsoft-com:office:word" xmlns:w="http://schemas.openxmlformats.org/wordprocessingml/2006/main" xmlns:w14="http://schemas.microsoft.com/office/word/2010/wordml" xmlns:w15="http://schemas.microsoft.com/office/word/2012/wordml" xmlns:w16cex="http://schemas.microsoft.com/office/word/2018/wordml/cex" xmlns:w16cid="http://schemas.microsoft.com/office/word/2016/wordml/cid" xmlns:w16="http://schemas.microsoft.com/office/word/2018/wordml" xmlns:w16se="http://schemas.microsoft.com/office/word/2015/wordml/symex" xmlns:wpg="http://schemas.microsoft.com/office/word/2010/wordprocessingGroup" xmlns:wpi="http://schemas.microsoft.com/office/word/2010/wordprocessingInk" xmlns:wne="http://schemas.microsoft.com/office/word/2006/wordml" xmlns:wps="http://schemas.microsoft.com/office/word/2010/wordprocessingShape" mc:Ignorable="w14 w15 w16se w16cid w16 w16cex wp14">
   <w:abstractNum w:abstractNumId="0" w15:restartNumberingAfterBreak="0">
+    <w:nsid w:val="0FC11DE1"/>
+    <w:multiLevelType w:val="hybridMultilevel"/>
+    <w:tmpl w:val="F1F28F26"/>
+    <w:lvl w:ilvl="0" w:tplc="240A0001">
+      <w:start w:val="1"/>
+      <w:numFmt w:val="bullet"/>
+      <w:lvlText w:val=""/>
+      <w:lvlJc w:val="left"/>
+      <w:pPr>
+        <w:ind w:left="720" w:hanging="360"/>
+      </w:pPr>
+      <w:rPr>
+        <w:rFonts w:ascii="Symbol" w:hAnsi="Symbol" w:hint="default"/>
+      </w:rPr>
+    </w:lvl>
+    <w:lvl w:ilvl="1" w:tplc="240A0003" w:tentative="1">
+      <w:start w:val="1"/>
+      <w:numFmt w:val="bullet"/>
+      <w:lvlText w:val="o"/>
+      <w:lvlJc w:val="left"/>
+      <w:pPr>
+        <w:ind w:left="1440" w:hanging="360"/>
+      </w:pPr>
+      <w:rPr>
+        <w:rFonts w:ascii="Courier New" w:hAnsi="Courier New" w:cs="Courier New" w:hint="default"/>
+      </w:rPr>
+    </w:lvl>
+    <w:lvl w:ilvl="2" w:tplc="240A0005" w:tentative="1">
+      <w:start w:val="1"/>
+      <w:numFmt w:val="bullet"/>
+      <w:lvlText w:val=""/>
+      <w:lvlJc w:val="left"/>
+      <w:pPr>
+        <w:ind w:left="2160" w:hanging="360"/>
+      </w:pPr>
+      <w:rPr>
+        <w:rFonts w:ascii="Wingdings" w:hAnsi="Wingdings" w:hint="default"/>
+      </w:rPr>
+    </w:lvl>
+    <w:lvl w:ilvl="3" w:tplc="240A0001" w:tentative="1">
+      <w:start w:val="1"/>
+      <w:numFmt w:val="bullet"/>
+      <w:lvlText w:val=""/>
+      <w:lvlJc w:val="left"/>
+      <w:pPr>
+        <w:ind w:left="2880" w:hanging="360"/>
+      </w:pPr>
+      <w:rPr>
+        <w:rFonts w:ascii="Symbol" w:hAnsi="Symbol" w:hint="default"/>
+      </w:rPr>
+    </w:lvl>
+    <w:lvl w:ilvl="4" w:tplc="240A0003" w:tentative="1">
+      <w:start w:val="1"/>
+      <w:numFmt w:val="bullet"/>
+      <w:lvlText w:val="o"/>
+      <w:lvlJc w:val="left"/>
+      <w:pPr>
+        <w:ind w:left="3600" w:hanging="360"/>
+      </w:pPr>
+      <w:rPr>
+        <w:rFonts w:ascii="Courier New" w:hAnsi="Courier New" w:cs="Courier New" w:hint="default"/>
+      </w:rPr>
+    </w:lvl>
+    <w:lvl w:ilvl="5" w:tplc="240A0005" w:tentative="1">
+      <w:start w:val="1"/>
+      <w:numFmt w:val="bullet"/>
+      <w:lvlText w:val=""/>
+      <w:lvlJc w:val="left"/>
+      <w:pPr>
+        <w:ind w:left="4320" w:hanging="360"/>
+      </w:pPr>
+      <w:rPr>
+        <w:rFonts w:ascii="Wingdings" w:hAnsi="Wingdings" w:hint="default"/>
+      </w:rPr>
+    </w:lvl>
+    <w:lvl w:ilvl="6" w:tplc="240A0001" w:tentative="1">
+      <w:start w:val="1"/>
+      <w:numFmt w:val="bullet"/>
+      <w:lvlText w:val=""/>
+      <w:lvlJc w:val="left"/>
+      <w:pPr>
+        <w:ind w:left="5040" w:hanging="360"/>
+      </w:pPr>
+      <w:rPr>
+        <w:rFonts w:ascii="Symbol" w:hAnsi="Symbol" w:hint="default"/>
+      </w:rPr>
+    </w:lvl>
+    <w:lvl w:ilvl="7" w:tplc="240A0003" w:tentative="1">
+      <w:start w:val="1"/>
+      <w:numFmt w:val="bullet"/>
+      <w:lvlText w:val="o"/>
+      <w:lvlJc w:val="left"/>
+      <w:pPr>
+        <w:ind w:left="5760" w:hanging="360"/>
+      </w:pPr>
+      <w:rPr>
+        <w:rFonts w:ascii="Courier New" w:hAnsi="Courier New" w:cs="Courier New" w:hint="default"/>
+      </w:rPr>
+    </w:lvl>
+    <w:lvl w:ilvl="8" w:tplc="240A0005" w:tentative="1">
+      <w:start w:val="1"/>
+      <w:numFmt w:val="bullet"/>
+      <w:lvlText w:val=""/>
+      <w:lvlJc w:val="left"/>
+      <w:pPr>
+        <w:ind w:left="6480" w:hanging="360"/>
+      </w:pPr>
+      <w:rPr>
+        <w:rFonts w:ascii="Wingdings" w:hAnsi="Wingdings" w:hint="default"/>
+      </w:rPr>
+    </w:lvl>
+  </w:abstractNum>
+  <w:abstractNum w:abstractNumId="1" w15:restartNumberingAfterBreak="0">
     <w:nsid w:val="2A9D7337"/>
     <w:multiLevelType w:val="hybridMultilevel"/>
     <w:tmpl w:val="B6928EAC"/>
@@ -1452,7 +1871,120 @@
       </w:rPr>
     </w:lvl>
   </w:abstractNum>
-  <w:abstractNum w:abstractNumId="1" w15:restartNumberingAfterBreak="0">
+  <w:abstractNum w:abstractNumId="2" w15:restartNumberingAfterBreak="0">
+    <w:nsid w:val="30B13EBC"/>
+    <w:multiLevelType w:val="hybridMultilevel"/>
+    <w:tmpl w:val="D3006204"/>
+    <w:lvl w:ilvl="0" w:tplc="240A0001">
+      <w:start w:val="1"/>
+      <w:numFmt w:val="bullet"/>
+      <w:lvlText w:val=""/>
+      <w:lvlJc w:val="left"/>
+      <w:pPr>
+        <w:ind w:left="720" w:hanging="360"/>
+      </w:pPr>
+      <w:rPr>
+        <w:rFonts w:ascii="Symbol" w:hAnsi="Symbol" w:hint="default"/>
+      </w:rPr>
+    </w:lvl>
+    <w:lvl w:ilvl="1" w:tplc="240A0003" w:tentative="1">
+      <w:start w:val="1"/>
+      <w:numFmt w:val="bullet"/>
+      <w:lvlText w:val="o"/>
+      <w:lvlJc w:val="left"/>
+      <w:pPr>
+        <w:ind w:left="1440" w:hanging="360"/>
+      </w:pPr>
+      <w:rPr>
+        <w:rFonts w:ascii="Courier New" w:hAnsi="Courier New" w:cs="Courier New" w:hint="default"/>
+      </w:rPr>
+    </w:lvl>
+    <w:lvl w:ilvl="2" w:tplc="240A0005" w:tentative="1">
+      <w:start w:val="1"/>
+      <w:numFmt w:val="bullet"/>
+      <w:lvlText w:val=""/>
+      <w:lvlJc w:val="left"/>
+      <w:pPr>
+        <w:ind w:left="2160" w:hanging="360"/>
+      </w:pPr>
+      <w:rPr>
+        <w:rFonts w:ascii="Wingdings" w:hAnsi="Wingdings" w:hint="default"/>
+      </w:rPr>
+    </w:lvl>
+    <w:lvl w:ilvl="3" w:tplc="240A0001" w:tentative="1">
+      <w:start w:val="1"/>
+      <w:numFmt w:val="bullet"/>
+      <w:lvlText w:val=""/>
+      <w:lvlJc w:val="left"/>
+      <w:pPr>
+        <w:ind w:left="2880" w:hanging="360"/>
+      </w:pPr>
+      <w:rPr>
+        <w:rFonts w:ascii="Symbol" w:hAnsi="Symbol" w:hint="default"/>
+      </w:rPr>
+    </w:lvl>
+    <w:lvl w:ilvl="4" w:tplc="240A0003" w:tentative="1">
+      <w:start w:val="1"/>
+      <w:numFmt w:val="bullet"/>
+      <w:lvlText w:val="o"/>
+      <w:lvlJc w:val="left"/>
+      <w:pPr>
+        <w:ind w:left="3600" w:hanging="360"/>
+      </w:pPr>
+      <w:rPr>
+        <w:rFonts w:ascii="Courier New" w:hAnsi="Courier New" w:cs="Courier New" w:hint="default"/>
+      </w:rPr>
+    </w:lvl>
+    <w:lvl w:ilvl="5" w:tplc="240A0005" w:tentative="1">
+      <w:start w:val="1"/>
+      <w:numFmt w:val="bullet"/>
+      <w:lvlText w:val=""/>
+      <w:lvlJc w:val="left"/>
+      <w:pPr>
+        <w:ind w:left="4320" w:hanging="360"/>
+      </w:pPr>
+      <w:rPr>
+        <w:rFonts w:ascii="Wingdings" w:hAnsi="Wingdings" w:hint="default"/>
+      </w:rPr>
+    </w:lvl>
+    <w:lvl w:ilvl="6" w:tplc="240A0001" w:tentative="1">
+      <w:start w:val="1"/>
+      <w:numFmt w:val="bullet"/>
+      <w:lvlText w:val=""/>
+      <w:lvlJc w:val="left"/>
+      <w:pPr>
+        <w:ind w:left="5040" w:hanging="360"/>
+      </w:pPr>
+      <w:rPr>
+        <w:rFonts w:ascii="Symbol" w:hAnsi="Symbol" w:hint="default"/>
+      </w:rPr>
+    </w:lvl>
+    <w:lvl w:ilvl="7" w:tplc="240A0003" w:tentative="1">
+      <w:start w:val="1"/>
+      <w:numFmt w:val="bullet"/>
+      <w:lvlText w:val="o"/>
+      <w:lvlJc w:val="left"/>
+      <w:pPr>
+        <w:ind w:left="5760" w:hanging="360"/>
+      </w:pPr>
+      <w:rPr>
+        <w:rFonts w:ascii="Courier New" w:hAnsi="Courier New" w:cs="Courier New" w:hint="default"/>
+      </w:rPr>
+    </w:lvl>
+    <w:lvl w:ilvl="8" w:tplc="240A0005" w:tentative="1">
+      <w:start w:val="1"/>
+      <w:numFmt w:val="bullet"/>
+      <w:lvlText w:val=""/>
+      <w:lvlJc w:val="left"/>
+      <w:pPr>
+        <w:ind w:left="6480" w:hanging="360"/>
+      </w:pPr>
+      <w:rPr>
+        <w:rFonts w:ascii="Wingdings" w:hAnsi="Wingdings" w:hint="default"/>
+      </w:rPr>
+    </w:lvl>
+  </w:abstractNum>
+  <w:abstractNum w:abstractNumId="3" w15:restartNumberingAfterBreak="0">
     <w:nsid w:val="45CE453E"/>
     <w:multiLevelType w:val="hybridMultilevel"/>
     <w:tmpl w:val="2F6A6D0E"/>
@@ -1565,11 +2097,133 @@
       </w:rPr>
     </w:lvl>
   </w:abstractNum>
+  <w:abstractNum w:abstractNumId="4" w15:restartNumberingAfterBreak="0">
+    <w:nsid w:val="6D797E1B"/>
+    <w:multiLevelType w:val="hybridMultilevel"/>
+    <w:tmpl w:val="3A0EA2B4"/>
+    <w:lvl w:ilvl="0" w:tplc="240A0001">
+      <w:start w:val="1"/>
+      <w:numFmt w:val="bullet"/>
+      <w:lvlText w:val=""/>
+      <w:lvlJc w:val="left"/>
+      <w:pPr>
+        <w:ind w:left="720" w:hanging="360"/>
+      </w:pPr>
+      <w:rPr>
+        <w:rFonts w:ascii="Symbol" w:hAnsi="Symbol" w:hint="default"/>
+      </w:rPr>
+    </w:lvl>
+    <w:lvl w:ilvl="1" w:tplc="240A0003" w:tentative="1">
+      <w:start w:val="1"/>
+      <w:numFmt w:val="bullet"/>
+      <w:lvlText w:val="o"/>
+      <w:lvlJc w:val="left"/>
+      <w:pPr>
+        <w:ind w:left="1440" w:hanging="360"/>
+      </w:pPr>
+      <w:rPr>
+        <w:rFonts w:ascii="Courier New" w:hAnsi="Courier New" w:cs="Courier New" w:hint="default"/>
+      </w:rPr>
+    </w:lvl>
+    <w:lvl w:ilvl="2" w:tplc="240A0005" w:tentative="1">
+      <w:start w:val="1"/>
+      <w:numFmt w:val="bullet"/>
+      <w:lvlText w:val=""/>
+      <w:lvlJc w:val="left"/>
+      <w:pPr>
+        <w:ind w:left="2160" w:hanging="360"/>
+      </w:pPr>
+      <w:rPr>
+        <w:rFonts w:ascii="Wingdings" w:hAnsi="Wingdings" w:hint="default"/>
+      </w:rPr>
+    </w:lvl>
+    <w:lvl w:ilvl="3" w:tplc="240A0001" w:tentative="1">
+      <w:start w:val="1"/>
+      <w:numFmt w:val="bullet"/>
+      <w:lvlText w:val=""/>
+      <w:lvlJc w:val="left"/>
+      <w:pPr>
+        <w:ind w:left="2880" w:hanging="360"/>
+      </w:pPr>
+      <w:rPr>
+        <w:rFonts w:ascii="Symbol" w:hAnsi="Symbol" w:hint="default"/>
+      </w:rPr>
+    </w:lvl>
+    <w:lvl w:ilvl="4" w:tplc="240A0003" w:tentative="1">
+      <w:start w:val="1"/>
+      <w:numFmt w:val="bullet"/>
+      <w:lvlText w:val="o"/>
+      <w:lvlJc w:val="left"/>
+      <w:pPr>
+        <w:ind w:left="3600" w:hanging="360"/>
+      </w:pPr>
+      <w:rPr>
+        <w:rFonts w:ascii="Courier New" w:hAnsi="Courier New" w:cs="Courier New" w:hint="default"/>
+      </w:rPr>
+    </w:lvl>
+    <w:lvl w:ilvl="5" w:tplc="240A0005" w:tentative="1">
+      <w:start w:val="1"/>
+      <w:numFmt w:val="bullet"/>
+      <w:lvlText w:val=""/>
+      <w:lvlJc w:val="left"/>
+      <w:pPr>
+        <w:ind w:left="4320" w:hanging="360"/>
+      </w:pPr>
+      <w:rPr>
+        <w:rFonts w:ascii="Wingdings" w:hAnsi="Wingdings" w:hint="default"/>
+      </w:rPr>
+    </w:lvl>
+    <w:lvl w:ilvl="6" w:tplc="240A0001" w:tentative="1">
+      <w:start w:val="1"/>
+      <w:numFmt w:val="bullet"/>
+      <w:lvlText w:val=""/>
+      <w:lvlJc w:val="left"/>
+      <w:pPr>
+        <w:ind w:left="5040" w:hanging="360"/>
+      </w:pPr>
+      <w:rPr>
+        <w:rFonts w:ascii="Symbol" w:hAnsi="Symbol" w:hint="default"/>
+      </w:rPr>
+    </w:lvl>
+    <w:lvl w:ilvl="7" w:tplc="240A0003" w:tentative="1">
+      <w:start w:val="1"/>
+      <w:numFmt w:val="bullet"/>
+      <w:lvlText w:val="o"/>
+      <w:lvlJc w:val="left"/>
+      <w:pPr>
+        <w:ind w:left="5760" w:hanging="360"/>
+      </w:pPr>
+      <w:rPr>
+        <w:rFonts w:ascii="Courier New" w:hAnsi="Courier New" w:cs="Courier New" w:hint="default"/>
+      </w:rPr>
+    </w:lvl>
+    <w:lvl w:ilvl="8" w:tplc="240A0005" w:tentative="1">
+      <w:start w:val="1"/>
+      <w:numFmt w:val="bullet"/>
+      <w:lvlText w:val=""/>
+      <w:lvlJc w:val="left"/>
+      <w:pPr>
+        <w:ind w:left="6480" w:hanging="360"/>
+      </w:pPr>
+      <w:rPr>
+        <w:rFonts w:ascii="Wingdings" w:hAnsi="Wingdings" w:hint="default"/>
+      </w:rPr>
+    </w:lvl>
+  </w:abstractNum>
   <w:num w:numId="1">
+    <w:abstractNumId w:val="1"/>
+  </w:num>
+  <w:num w:numId="2">
+    <w:abstractNumId w:val="3"/>
+  </w:num>
+  <w:num w:numId="3">
     <w:abstractNumId w:val="0"/>
   </w:num>
-  <w:num w:numId="2">
-    <w:abstractNumId w:val="1"/>
+  <w:num w:numId="4">
+    <w:abstractNumId w:val="2"/>
+  </w:num>
+  <w:num w:numId="5">
+    <w:abstractNumId w:val="4"/>
   </w:num>
 </w:numbering>
 </file>

</xml_diff>

<commit_message>
Phase 5 is complete.
</commit_message>
<xml_diff>
--- a/docs/Método de la ingeniería.docx
+++ b/docs/Método de la ingeniería.docx
@@ -1452,70 +1452,7 @@
           <w:szCs w:val="24"/>
           <w:lang w:val="es-ES"/>
         </w:rPr>
-        <w:t xml:space="preserve">Implementar las estructuras de datos </w:t>
-      </w:r>
-      <w:r>
-        <w:rPr>
-          <w:rFonts w:ascii="Arial" w:hAnsi="Arial" w:cs="Arial"/>
-          <w:sz w:val="24"/>
-          <w:szCs w:val="24"/>
-          <w:lang w:val="es-ES"/>
-        </w:rPr>
-        <w:t>Hash table</w:t>
-      </w:r>
-      <w:r>
-        <w:rPr>
-          <w:rFonts w:ascii="Arial" w:hAnsi="Arial" w:cs="Arial"/>
-          <w:sz w:val="24"/>
-          <w:szCs w:val="24"/>
-          <w:lang w:val="es-ES"/>
-        </w:rPr>
-        <w:t xml:space="preserve">, </w:t>
-      </w:r>
-      <w:r>
-        <w:rPr>
-          <w:rFonts w:ascii="Arial" w:hAnsi="Arial" w:cs="Arial"/>
-          <w:sz w:val="24"/>
-          <w:szCs w:val="24"/>
-          <w:lang w:val="es-ES"/>
-        </w:rPr>
-        <w:t>cola</w:t>
-      </w:r>
-      <w:r>
-        <w:rPr>
-          <w:rFonts w:ascii="Arial" w:hAnsi="Arial" w:cs="Arial"/>
-          <w:sz w:val="24"/>
-          <w:szCs w:val="24"/>
-          <w:lang w:val="es-ES"/>
-        </w:rPr>
-        <w:t xml:space="preserve"> y </w:t>
-      </w:r>
-      <w:r>
-        <w:rPr>
-          <w:rFonts w:ascii="Arial" w:hAnsi="Arial" w:cs="Arial"/>
-          <w:sz w:val="24"/>
-          <w:szCs w:val="24"/>
-          <w:lang w:val="es-ES"/>
-        </w:rPr>
-        <w:t xml:space="preserve">pila </w:t>
-      </w:r>
-      <w:r>
-        <w:rPr>
-          <w:rFonts w:ascii="Arial" w:hAnsi="Arial" w:cs="Arial"/>
-          <w:sz w:val="24"/>
-          <w:szCs w:val="24"/>
-          <w:lang w:val="es-ES"/>
-        </w:rPr>
-        <w:t xml:space="preserve">y como algoritmos de ordenamiento, tipo burbuja, tipo por montones, tipo conteo y tipo </w:t>
-      </w:r>
-      <w:r>
-        <w:rPr>
-          <w:rFonts w:ascii="Arial" w:hAnsi="Arial" w:cs="Arial"/>
-          <w:sz w:val="24"/>
-          <w:szCs w:val="24"/>
-          <w:lang w:val="es-ES"/>
-        </w:rPr>
-        <w:t>rápido.</w:t>
+        <w:t>Implementar las estructuras de datos Hash table, cola y pila y como algoritmos de ordenamiento, tipo burbuja, tipo por montones, tipo conteo y tipo rápido.</w:t>
       </w:r>
     </w:p>
     <w:p>
@@ -1612,26 +1549,771 @@
           <w:szCs w:val="24"/>
           <w:lang w:val="es-ES"/>
         </w:rPr>
-        <w:t xml:space="preserve">Los algoritmos de ordenamiento de tipo </w:t>
-      </w:r>
-      <w:r>
-        <w:rPr>
-          <w:rFonts w:ascii="Arial" w:hAnsi="Arial" w:cs="Arial"/>
-          <w:sz w:val="24"/>
-          <w:szCs w:val="24"/>
-          <w:lang w:val="es-ES"/>
-        </w:rPr>
-        <w:t>burbuja, tipo por montones, tipo conteo y tipo rápido</w:t>
-      </w:r>
-      <w:r>
-        <w:rPr>
-          <w:rFonts w:ascii="Arial" w:hAnsi="Arial" w:cs="Arial"/>
-          <w:sz w:val="24"/>
-          <w:szCs w:val="24"/>
-          <w:lang w:val="es-ES"/>
-        </w:rPr>
-        <w:t>; son más eficientes que los algoritmos de la alternativa 1.</w:t>
-      </w:r>
+        <w:t>Los algoritmos de ordenamiento de tipo burbuja, tipo por montones, tipo conteo y tipo rápido; son más eficientes que los algoritmos de la alternativa 1.</w:t>
+      </w:r>
+    </w:p>
+    <w:p>
+      <w:pPr>
+        <w:rPr>
+          <w:rFonts w:ascii="Arial" w:hAnsi="Arial" w:cs="Arial"/>
+          <w:b/>
+          <w:bCs/>
+          <w:sz w:val="24"/>
+          <w:szCs w:val="24"/>
+          <w:lang w:val="es-ES"/>
+        </w:rPr>
+      </w:pPr>
+      <w:r>
+        <w:rPr>
+          <w:rFonts w:ascii="Arial" w:hAnsi="Arial" w:cs="Arial"/>
+          <w:b/>
+          <w:bCs/>
+          <w:sz w:val="24"/>
+          <w:szCs w:val="24"/>
+          <w:lang w:val="es-ES"/>
+        </w:rPr>
+        <w:t>Fase no.5: Evaluación y selección de la mejor solución.</w:t>
+      </w:r>
+    </w:p>
+    <w:p>
+      <w:pPr>
+        <w:rPr>
+          <w:rFonts w:ascii="Arial" w:hAnsi="Arial" w:cs="Arial"/>
+          <w:b/>
+          <w:bCs/>
+          <w:sz w:val="24"/>
+          <w:szCs w:val="24"/>
+          <w:lang w:val="es-ES"/>
+        </w:rPr>
+      </w:pPr>
+      <w:r>
+        <w:rPr>
+          <w:rFonts w:ascii="Arial" w:hAnsi="Arial" w:cs="Arial"/>
+          <w:b/>
+          <w:bCs/>
+          <w:sz w:val="24"/>
+          <w:szCs w:val="24"/>
+          <w:lang w:val="es-ES"/>
+        </w:rPr>
+        <w:t>Criterios de evaluación para las alternativas.</w:t>
+      </w:r>
+    </w:p>
+    <w:p>
+      <w:pPr>
+        <w:rPr>
+          <w:rFonts w:ascii="Arial" w:hAnsi="Arial" w:cs="Arial"/>
+          <w:sz w:val="24"/>
+          <w:szCs w:val="24"/>
+          <w:lang w:val="es-ES"/>
+        </w:rPr>
+      </w:pPr>
+      <w:r>
+        <w:rPr>
+          <w:rFonts w:ascii="Arial" w:hAnsi="Arial" w:cs="Arial"/>
+          <w:sz w:val="24"/>
+          <w:szCs w:val="24"/>
+          <w:lang w:val="es-ES"/>
+        </w:rPr>
+        <w:t xml:space="preserve">Para la selección de la mejor solución, decidimos asignar unos criterios con un respectivo valor para determinar cual de las alternativas era la más viable. </w:t>
+      </w:r>
+    </w:p>
+    <w:p>
+      <w:pPr>
+        <w:rPr>
+          <w:rFonts w:ascii="Arial" w:hAnsi="Arial" w:cs="Arial"/>
+          <w:b/>
+          <w:bCs/>
+          <w:sz w:val="24"/>
+          <w:szCs w:val="24"/>
+          <w:lang w:val="es-ES"/>
+        </w:rPr>
+      </w:pPr>
+      <w:r>
+        <w:rPr>
+          <w:rFonts w:ascii="Arial" w:hAnsi="Arial" w:cs="Arial"/>
+          <w:b/>
+          <w:bCs/>
+          <w:sz w:val="24"/>
+          <w:szCs w:val="24"/>
+          <w:lang w:val="es-ES"/>
+        </w:rPr>
+        <w:t>Criterio no.1. Precisión de la solución. La alternativa entrega una solución:</w:t>
+      </w:r>
+    </w:p>
+    <w:p>
+      <w:pPr>
+        <w:rPr>
+          <w:rFonts w:ascii="Arial" w:hAnsi="Arial" w:cs="Arial"/>
+          <w:sz w:val="24"/>
+          <w:szCs w:val="24"/>
+          <w:lang w:val="es-ES"/>
+        </w:rPr>
+      </w:pPr>
+      <w:r>
+        <w:rPr>
+          <w:rFonts w:ascii="Arial" w:hAnsi="Arial" w:cs="Arial"/>
+          <w:sz w:val="24"/>
+          <w:szCs w:val="24"/>
+          <w:lang w:val="es-ES"/>
+        </w:rPr>
+        <w:t>[2] Exacta.</w:t>
+      </w:r>
+    </w:p>
+    <w:p>
+      <w:pPr>
+        <w:rPr>
+          <w:rFonts w:ascii="Arial" w:hAnsi="Arial" w:cs="Arial"/>
+          <w:sz w:val="24"/>
+          <w:szCs w:val="24"/>
+          <w:lang w:val="es-ES"/>
+        </w:rPr>
+      </w:pPr>
+      <w:r>
+        <w:rPr>
+          <w:rFonts w:ascii="Arial" w:hAnsi="Arial" w:cs="Arial"/>
+          <w:sz w:val="24"/>
+          <w:szCs w:val="24"/>
+          <w:lang w:val="es-ES"/>
+        </w:rPr>
+        <w:t>[1] Aproximada.</w:t>
+      </w:r>
+    </w:p>
+    <w:p>
+      <w:pPr>
+        <w:rPr>
+          <w:rFonts w:ascii="Arial" w:hAnsi="Arial" w:cs="Arial"/>
+          <w:b/>
+          <w:bCs/>
+          <w:sz w:val="24"/>
+          <w:szCs w:val="24"/>
+          <w:lang w:val="es-ES"/>
+        </w:rPr>
+      </w:pPr>
+      <w:r>
+        <w:rPr>
+          <w:rFonts w:ascii="Arial" w:hAnsi="Arial" w:cs="Arial"/>
+          <w:b/>
+          <w:bCs/>
+          <w:sz w:val="24"/>
+          <w:szCs w:val="24"/>
+          <w:lang w:val="es-ES"/>
+        </w:rPr>
+        <w:t>Criterio no.2. Eficiencia de los algoritmos de ordenamiento. La alternativa presenta una eficiencia de los algoritmos:</w:t>
+      </w:r>
+    </w:p>
+    <w:p>
+      <w:pPr>
+        <w:rPr>
+          <w:rFonts w:ascii="Arial" w:hAnsi="Arial" w:cs="Arial"/>
+          <w:sz w:val="24"/>
+          <w:szCs w:val="24"/>
+          <w:lang w:val="es-ES"/>
+        </w:rPr>
+      </w:pPr>
+      <w:r>
+        <w:rPr>
+          <w:rFonts w:ascii="Arial" w:hAnsi="Arial" w:cs="Arial"/>
+          <w:sz w:val="24"/>
+          <w:szCs w:val="24"/>
+          <w:lang w:val="es-ES"/>
+        </w:rPr>
+        <w:t>[3] Buena.</w:t>
+      </w:r>
+    </w:p>
+    <w:p>
+      <w:pPr>
+        <w:rPr>
+          <w:rFonts w:ascii="Arial" w:hAnsi="Arial" w:cs="Arial"/>
+          <w:sz w:val="24"/>
+          <w:szCs w:val="24"/>
+          <w:lang w:val="es-ES"/>
+        </w:rPr>
+      </w:pPr>
+      <w:r>
+        <w:rPr>
+          <w:rFonts w:ascii="Arial" w:hAnsi="Arial" w:cs="Arial"/>
+          <w:sz w:val="24"/>
+          <w:szCs w:val="24"/>
+          <w:lang w:val="es-ES"/>
+        </w:rPr>
+        <w:t>[2] Medio.</w:t>
+      </w:r>
+    </w:p>
+    <w:p>
+      <w:pPr>
+        <w:rPr>
+          <w:rFonts w:ascii="Arial" w:hAnsi="Arial" w:cs="Arial"/>
+          <w:sz w:val="24"/>
+          <w:szCs w:val="24"/>
+          <w:lang w:val="es-ES"/>
+        </w:rPr>
+      </w:pPr>
+      <w:r>
+        <w:rPr>
+          <w:rFonts w:ascii="Arial" w:hAnsi="Arial" w:cs="Arial"/>
+          <w:sz w:val="24"/>
+          <w:szCs w:val="24"/>
+          <w:lang w:val="es-ES"/>
+        </w:rPr>
+        <w:t>[1] Mala.</w:t>
+      </w:r>
+    </w:p>
+    <w:p>
+      <w:pPr>
+        <w:rPr>
+          <w:rFonts w:ascii="Arial" w:hAnsi="Arial" w:cs="Arial"/>
+          <w:b/>
+          <w:bCs/>
+          <w:sz w:val="24"/>
+          <w:szCs w:val="24"/>
+          <w:lang w:val="es-ES"/>
+        </w:rPr>
+      </w:pPr>
+      <w:r>
+        <w:rPr>
+          <w:rFonts w:ascii="Arial" w:hAnsi="Arial" w:cs="Arial"/>
+          <w:b/>
+          <w:bCs/>
+          <w:sz w:val="24"/>
+          <w:szCs w:val="24"/>
+          <w:lang w:val="es-ES"/>
+        </w:rPr>
+        <w:t>Criterio no.3. Complejidad en la implementación de las estructuras de datos</w:t>
+      </w:r>
+      <w:r>
+        <w:rPr>
+          <w:rFonts w:ascii="Arial" w:hAnsi="Arial" w:cs="Arial"/>
+          <w:b/>
+          <w:bCs/>
+          <w:sz w:val="24"/>
+          <w:szCs w:val="24"/>
+          <w:lang w:val="es-ES"/>
+        </w:rPr>
+        <w:t xml:space="preserve"> para el desarrollador</w:t>
+      </w:r>
+      <w:r>
+        <w:rPr>
+          <w:rFonts w:ascii="Arial" w:hAnsi="Arial" w:cs="Arial"/>
+          <w:b/>
+          <w:bCs/>
+          <w:sz w:val="24"/>
+          <w:szCs w:val="24"/>
+          <w:lang w:val="es-ES"/>
+        </w:rPr>
+        <w:t>. La alternativa presenta un nivel de implementación:</w:t>
+      </w:r>
+    </w:p>
+    <w:p>
+      <w:pPr>
+        <w:rPr>
+          <w:rFonts w:ascii="Arial" w:hAnsi="Arial" w:cs="Arial"/>
+          <w:sz w:val="24"/>
+          <w:szCs w:val="24"/>
+          <w:lang w:val="es-ES"/>
+        </w:rPr>
+      </w:pPr>
+      <w:r>
+        <w:rPr>
+          <w:rFonts w:ascii="Arial" w:hAnsi="Arial" w:cs="Arial"/>
+          <w:sz w:val="24"/>
+          <w:szCs w:val="24"/>
+          <w:lang w:val="es-ES"/>
+        </w:rPr>
+        <w:t>[3] No complicada.</w:t>
+      </w:r>
+    </w:p>
+    <w:p>
+      <w:pPr>
+        <w:rPr>
+          <w:rFonts w:ascii="Arial" w:hAnsi="Arial" w:cs="Arial"/>
+          <w:sz w:val="24"/>
+          <w:szCs w:val="24"/>
+          <w:lang w:val="es-ES"/>
+        </w:rPr>
+      </w:pPr>
+      <w:r>
+        <w:rPr>
+          <w:rFonts w:ascii="Arial" w:hAnsi="Arial" w:cs="Arial"/>
+          <w:sz w:val="24"/>
+          <w:szCs w:val="24"/>
+          <w:lang w:val="es-ES"/>
+        </w:rPr>
+        <w:t>[2] Medio.</w:t>
+      </w:r>
+    </w:p>
+    <w:p>
+      <w:pPr>
+        <w:rPr>
+          <w:rFonts w:ascii="Arial" w:hAnsi="Arial" w:cs="Arial"/>
+          <w:sz w:val="24"/>
+          <w:szCs w:val="24"/>
+          <w:lang w:val="es-ES"/>
+        </w:rPr>
+      </w:pPr>
+      <w:r>
+        <w:rPr>
+          <w:rFonts w:ascii="Arial" w:hAnsi="Arial" w:cs="Arial"/>
+          <w:sz w:val="24"/>
+          <w:szCs w:val="24"/>
+          <w:lang w:val="es-ES"/>
+        </w:rPr>
+        <w:t>[1] Complicada.</w:t>
+      </w:r>
+    </w:p>
+    <w:p>
+      <w:pPr>
+        <w:rPr>
+          <w:rFonts w:ascii="Arial" w:hAnsi="Arial" w:cs="Arial"/>
+          <w:b/>
+          <w:bCs/>
+          <w:sz w:val="24"/>
+          <w:szCs w:val="24"/>
+          <w:lang w:val="es-ES"/>
+        </w:rPr>
+      </w:pPr>
+      <w:r>
+        <w:rPr>
+          <w:rFonts w:ascii="Arial" w:hAnsi="Arial" w:cs="Arial"/>
+          <w:b/>
+          <w:bCs/>
+          <w:sz w:val="24"/>
+          <w:szCs w:val="24"/>
+          <w:lang w:val="es-ES"/>
+        </w:rPr>
+        <w:t>Evaluación.</w:t>
+      </w:r>
+    </w:p>
+    <w:tbl>
+      <w:tblPr>
+        <w:tblStyle w:val="Tablaconcuadrcula"/>
+        <w:tblW w:w="0" w:type="auto"/>
+        <w:tblLook w:val="04A0" w:firstRow="1" w:lastRow="0" w:firstColumn="1" w:lastColumn="0" w:noHBand="0" w:noVBand="1"/>
+      </w:tblPr>
+      <w:tblGrid>
+        <w:gridCol w:w="1470"/>
+        <w:gridCol w:w="1497"/>
+        <w:gridCol w:w="1464"/>
+        <w:gridCol w:w="1470"/>
+        <w:gridCol w:w="1462"/>
+      </w:tblGrid>
+      <w:tr>
+        <w:tc>
+          <w:tcPr>
+            <w:tcW w:w="1470" w:type="dxa"/>
+          </w:tcPr>
+          <w:p>
+            <w:pPr>
+              <w:rPr>
+                <w:rFonts w:ascii="Arial" w:hAnsi="Arial" w:cs="Arial"/>
+                <w:sz w:val="24"/>
+                <w:szCs w:val="24"/>
+                <w:lang w:val="es-ES"/>
+              </w:rPr>
+            </w:pPr>
+          </w:p>
+        </w:tc>
+        <w:tc>
+          <w:tcPr>
+            <w:tcW w:w="1497" w:type="dxa"/>
+          </w:tcPr>
+          <w:p>
+            <w:pPr>
+              <w:rPr>
+                <w:rFonts w:ascii="Arial" w:hAnsi="Arial" w:cs="Arial"/>
+                <w:sz w:val="24"/>
+                <w:szCs w:val="24"/>
+                <w:lang w:val="es-ES"/>
+              </w:rPr>
+            </w:pPr>
+            <w:r>
+              <w:rPr>
+                <w:rFonts w:ascii="Arial" w:hAnsi="Arial" w:cs="Arial"/>
+                <w:sz w:val="24"/>
+                <w:szCs w:val="24"/>
+                <w:lang w:val="es-ES"/>
+              </w:rPr>
+              <w:t xml:space="preserve">Criterio no.1 </w:t>
+            </w:r>
+          </w:p>
+        </w:tc>
+        <w:tc>
+          <w:tcPr>
+            <w:tcW w:w="1464" w:type="dxa"/>
+          </w:tcPr>
+          <w:p>
+            <w:pPr>
+              <w:rPr>
+                <w:rFonts w:ascii="Arial" w:hAnsi="Arial" w:cs="Arial"/>
+                <w:sz w:val="24"/>
+                <w:szCs w:val="24"/>
+                <w:lang w:val="es-ES"/>
+              </w:rPr>
+            </w:pPr>
+            <w:r>
+              <w:rPr>
+                <w:rFonts w:ascii="Arial" w:hAnsi="Arial" w:cs="Arial"/>
+                <w:sz w:val="24"/>
+                <w:szCs w:val="24"/>
+                <w:lang w:val="es-ES"/>
+              </w:rPr>
+              <w:t>Criterio no.2</w:t>
+            </w:r>
+          </w:p>
+        </w:tc>
+        <w:tc>
+          <w:tcPr>
+            <w:tcW w:w="1470" w:type="dxa"/>
+          </w:tcPr>
+          <w:p>
+            <w:pPr>
+              <w:rPr>
+                <w:rFonts w:ascii="Arial" w:hAnsi="Arial" w:cs="Arial"/>
+                <w:sz w:val="24"/>
+                <w:szCs w:val="24"/>
+                <w:lang w:val="es-ES"/>
+              </w:rPr>
+            </w:pPr>
+            <w:r>
+              <w:rPr>
+                <w:rFonts w:ascii="Arial" w:hAnsi="Arial" w:cs="Arial"/>
+                <w:sz w:val="24"/>
+                <w:szCs w:val="24"/>
+                <w:lang w:val="es-ES"/>
+              </w:rPr>
+              <w:t>Criterio no.3</w:t>
+            </w:r>
+          </w:p>
+        </w:tc>
+        <w:tc>
+          <w:tcPr>
+            <w:tcW w:w="1462" w:type="dxa"/>
+          </w:tcPr>
+          <w:p>
+            <w:pPr>
+              <w:rPr>
+                <w:rFonts w:ascii="Arial" w:hAnsi="Arial" w:cs="Arial"/>
+                <w:sz w:val="24"/>
+                <w:szCs w:val="24"/>
+                <w:lang w:val="es-ES"/>
+              </w:rPr>
+            </w:pPr>
+            <w:r>
+              <w:rPr>
+                <w:rFonts w:ascii="Arial" w:hAnsi="Arial" w:cs="Arial"/>
+                <w:sz w:val="24"/>
+                <w:szCs w:val="24"/>
+                <w:lang w:val="es-ES"/>
+              </w:rPr>
+              <w:t>Total</w:t>
+            </w:r>
+          </w:p>
+        </w:tc>
+      </w:tr>
+      <w:tr>
+        <w:tc>
+          <w:tcPr>
+            <w:tcW w:w="1470" w:type="dxa"/>
+          </w:tcPr>
+          <w:p>
+            <w:pPr>
+              <w:rPr>
+                <w:rFonts w:ascii="Arial" w:hAnsi="Arial" w:cs="Arial"/>
+                <w:sz w:val="24"/>
+                <w:szCs w:val="24"/>
+                <w:lang w:val="es-ES"/>
+              </w:rPr>
+            </w:pPr>
+            <w:r>
+              <w:rPr>
+                <w:rFonts w:ascii="Arial" w:hAnsi="Arial" w:cs="Arial"/>
+                <w:sz w:val="24"/>
+                <w:szCs w:val="24"/>
+                <w:lang w:val="es-ES"/>
+              </w:rPr>
+              <w:t xml:space="preserve">Alternativa no.1 </w:t>
+            </w:r>
+          </w:p>
+        </w:tc>
+        <w:tc>
+          <w:tcPr>
+            <w:tcW w:w="1497" w:type="dxa"/>
+          </w:tcPr>
+          <w:p>
+            <w:pPr>
+              <w:rPr>
+                <w:rFonts w:ascii="Arial" w:hAnsi="Arial" w:cs="Arial"/>
+                <w:sz w:val="24"/>
+                <w:szCs w:val="24"/>
+                <w:lang w:val="es-ES"/>
+              </w:rPr>
+            </w:pPr>
+            <w:r>
+              <w:rPr>
+                <w:rFonts w:ascii="Arial" w:hAnsi="Arial" w:cs="Arial"/>
+                <w:sz w:val="24"/>
+                <w:szCs w:val="24"/>
+                <w:lang w:val="es-ES"/>
+              </w:rPr>
+              <w:t>Aproximada</w:t>
+            </w:r>
+          </w:p>
+          <w:p>
+            <w:pPr>
+              <w:rPr>
+                <w:rFonts w:ascii="Arial" w:hAnsi="Arial" w:cs="Arial"/>
+                <w:sz w:val="24"/>
+                <w:szCs w:val="24"/>
+                <w:lang w:val="es-ES"/>
+              </w:rPr>
+            </w:pPr>
+            <w:r>
+              <w:rPr>
+                <w:rFonts w:ascii="Arial" w:hAnsi="Arial" w:cs="Arial"/>
+                <w:sz w:val="24"/>
+                <w:szCs w:val="24"/>
+                <w:lang w:val="es-ES"/>
+              </w:rPr>
+              <w:t>[1]</w:t>
+            </w:r>
+          </w:p>
+        </w:tc>
+        <w:tc>
+          <w:tcPr>
+            <w:tcW w:w="1464" w:type="dxa"/>
+          </w:tcPr>
+          <w:p>
+            <w:pPr>
+              <w:rPr>
+                <w:rFonts w:ascii="Arial" w:hAnsi="Arial" w:cs="Arial"/>
+                <w:sz w:val="24"/>
+                <w:szCs w:val="24"/>
+                <w:lang w:val="es-ES"/>
+              </w:rPr>
+            </w:pPr>
+            <w:r>
+              <w:rPr>
+                <w:rFonts w:ascii="Arial" w:hAnsi="Arial" w:cs="Arial"/>
+                <w:sz w:val="24"/>
+                <w:szCs w:val="24"/>
+                <w:lang w:val="es-ES"/>
+              </w:rPr>
+              <w:t>Medio [2]</w:t>
+            </w:r>
+          </w:p>
+        </w:tc>
+        <w:tc>
+          <w:tcPr>
+            <w:tcW w:w="1470" w:type="dxa"/>
+          </w:tcPr>
+          <w:p>
+            <w:pPr>
+              <w:rPr>
+                <w:rFonts w:ascii="Arial" w:hAnsi="Arial" w:cs="Arial"/>
+                <w:sz w:val="24"/>
+                <w:szCs w:val="24"/>
+                <w:lang w:val="es-ES"/>
+              </w:rPr>
+            </w:pPr>
+            <w:r>
+              <w:rPr>
+                <w:rFonts w:ascii="Arial" w:hAnsi="Arial" w:cs="Arial"/>
+                <w:sz w:val="24"/>
+                <w:szCs w:val="24"/>
+                <w:lang w:val="es-ES"/>
+              </w:rPr>
+              <w:t>No complicada [3]</w:t>
+            </w:r>
+          </w:p>
+        </w:tc>
+        <w:tc>
+          <w:tcPr>
+            <w:tcW w:w="1462" w:type="dxa"/>
+          </w:tcPr>
+          <w:p>
+            <w:pPr>
+              <w:rPr>
+                <w:rFonts w:ascii="Arial" w:hAnsi="Arial" w:cs="Arial"/>
+                <w:sz w:val="24"/>
+                <w:szCs w:val="24"/>
+                <w:lang w:val="es-ES"/>
+              </w:rPr>
+            </w:pPr>
+            <w:r>
+              <w:rPr>
+                <w:rFonts w:ascii="Arial" w:hAnsi="Arial" w:cs="Arial"/>
+                <w:sz w:val="24"/>
+                <w:szCs w:val="24"/>
+                <w:lang w:val="es-ES"/>
+              </w:rPr>
+              <w:t>6 puntos.</w:t>
+            </w:r>
+          </w:p>
+        </w:tc>
+      </w:tr>
+      <w:tr>
+        <w:tc>
+          <w:tcPr>
+            <w:tcW w:w="1470" w:type="dxa"/>
+          </w:tcPr>
+          <w:p>
+            <w:pPr>
+              <w:rPr>
+                <w:rFonts w:ascii="Arial" w:hAnsi="Arial" w:cs="Arial"/>
+                <w:sz w:val="24"/>
+                <w:szCs w:val="24"/>
+                <w:lang w:val="es-ES"/>
+              </w:rPr>
+            </w:pPr>
+            <w:r>
+              <w:rPr>
+                <w:rFonts w:ascii="Arial" w:hAnsi="Arial" w:cs="Arial"/>
+                <w:sz w:val="24"/>
+                <w:szCs w:val="24"/>
+                <w:lang w:val="es-ES"/>
+              </w:rPr>
+              <w:t>Alternativa no.2</w:t>
+            </w:r>
+          </w:p>
+        </w:tc>
+        <w:tc>
+          <w:tcPr>
+            <w:tcW w:w="1497" w:type="dxa"/>
+          </w:tcPr>
+          <w:p>
+            <w:pPr>
+              <w:rPr>
+                <w:rFonts w:ascii="Arial" w:hAnsi="Arial" w:cs="Arial"/>
+                <w:sz w:val="24"/>
+                <w:szCs w:val="24"/>
+                <w:lang w:val="es-ES"/>
+              </w:rPr>
+            </w:pPr>
+            <w:r>
+              <w:rPr>
+                <w:rFonts w:ascii="Arial" w:hAnsi="Arial" w:cs="Arial"/>
+                <w:sz w:val="24"/>
+                <w:szCs w:val="24"/>
+                <w:lang w:val="es-ES"/>
+              </w:rPr>
+              <w:t>Exacta [2]</w:t>
+            </w:r>
+          </w:p>
+        </w:tc>
+        <w:tc>
+          <w:tcPr>
+            <w:tcW w:w="1464" w:type="dxa"/>
+          </w:tcPr>
+          <w:p>
+            <w:pPr>
+              <w:rPr>
+                <w:rFonts w:ascii="Arial" w:hAnsi="Arial" w:cs="Arial"/>
+                <w:sz w:val="24"/>
+                <w:szCs w:val="24"/>
+                <w:lang w:val="es-ES"/>
+              </w:rPr>
+            </w:pPr>
+            <w:r>
+              <w:rPr>
+                <w:rFonts w:ascii="Arial" w:hAnsi="Arial" w:cs="Arial"/>
+                <w:sz w:val="24"/>
+                <w:szCs w:val="24"/>
+                <w:lang w:val="es-ES"/>
+              </w:rPr>
+              <w:t>Buena [3]</w:t>
+            </w:r>
+          </w:p>
+        </w:tc>
+        <w:tc>
+          <w:tcPr>
+            <w:tcW w:w="1470" w:type="dxa"/>
+          </w:tcPr>
+          <w:p>
+            <w:pPr>
+              <w:rPr>
+                <w:rFonts w:ascii="Arial" w:hAnsi="Arial" w:cs="Arial"/>
+                <w:sz w:val="24"/>
+                <w:szCs w:val="24"/>
+                <w:lang w:val="es-ES"/>
+              </w:rPr>
+            </w:pPr>
+            <w:r>
+              <w:rPr>
+                <w:rFonts w:ascii="Arial" w:hAnsi="Arial" w:cs="Arial"/>
+                <w:sz w:val="24"/>
+                <w:szCs w:val="24"/>
+                <w:lang w:val="es-ES"/>
+              </w:rPr>
+              <w:t>Medio [2]</w:t>
+            </w:r>
+          </w:p>
+        </w:tc>
+        <w:tc>
+          <w:tcPr>
+            <w:tcW w:w="1462" w:type="dxa"/>
+          </w:tcPr>
+          <w:p>
+            <w:pPr>
+              <w:rPr>
+                <w:rFonts w:ascii="Arial" w:hAnsi="Arial" w:cs="Arial"/>
+                <w:sz w:val="24"/>
+                <w:szCs w:val="24"/>
+                <w:lang w:val="es-ES"/>
+              </w:rPr>
+            </w:pPr>
+            <w:r>
+              <w:rPr>
+                <w:rFonts w:ascii="Arial" w:hAnsi="Arial" w:cs="Arial"/>
+                <w:sz w:val="24"/>
+                <w:szCs w:val="24"/>
+                <w:lang w:val="es-ES"/>
+              </w:rPr>
+              <w:t>7 puntos.</w:t>
+            </w:r>
+          </w:p>
+        </w:tc>
+      </w:tr>
+    </w:tbl>
+    <w:p>
+      <w:pPr>
+        <w:rPr>
+          <w:rFonts w:ascii="Arial" w:hAnsi="Arial" w:cs="Arial"/>
+          <w:sz w:val="24"/>
+          <w:szCs w:val="24"/>
+          <w:lang w:val="es-ES"/>
+        </w:rPr>
+      </w:pPr>
+    </w:p>
+    <w:p>
+      <w:pPr>
+        <w:rPr>
+          <w:rFonts w:ascii="Arial" w:hAnsi="Arial" w:cs="Arial"/>
+          <w:b/>
+          <w:bCs/>
+          <w:sz w:val="24"/>
+          <w:szCs w:val="24"/>
+          <w:lang w:val="es-ES"/>
+        </w:rPr>
+      </w:pPr>
+    </w:p>
+    <w:p>
+      <w:pPr>
+        <w:rPr>
+          <w:rFonts w:ascii="Arial" w:hAnsi="Arial" w:cs="Arial"/>
+          <w:sz w:val="24"/>
+          <w:szCs w:val="24"/>
+          <w:lang w:val="es-ES"/>
+        </w:rPr>
+      </w:pPr>
+    </w:p>
+    <w:p>
+      <w:pPr>
+        <w:rPr>
+          <w:rFonts w:ascii="Arial" w:hAnsi="Arial" w:cs="Arial"/>
+          <w:sz w:val="24"/>
+          <w:szCs w:val="24"/>
+          <w:lang w:val="es-ES"/>
+        </w:rPr>
+      </w:pPr>
     </w:p>
     <w:sectPr>
       <w:pgSz w:w="12240" w:h="15840"/>
@@ -2665,6 +3347,25 @@
       <w:contextualSpacing/>
     </w:pPr>
   </w:style>
+  <w:style w:type="table" w:styleId="Tablaconcuadrcula">
+    <w:name w:val="Table Grid"/>
+    <w:basedOn w:val="Tablanormal"/>
+    <w:uiPriority w:val="39"/>
+    <w:rsid w:val="00C11485"/>
+    <w:pPr>
+      <w:spacing w:after="0" w:line="240" w:lineRule="auto"/>
+    </w:pPr>
+    <w:tblPr>
+      <w:tblBorders>
+        <w:top w:val="single" w:sz="4" w:space="0" w:color="auto"/>
+        <w:left w:val="single" w:sz="4" w:space="0" w:color="auto"/>
+        <w:bottom w:val="single" w:sz="4" w:space="0" w:color="auto"/>
+        <w:right w:val="single" w:sz="4" w:space="0" w:color="auto"/>
+        <w:insideH w:val="single" w:sz="4" w:space="0" w:color="auto"/>
+        <w:insideV w:val="single" w:sz="4" w:space="0" w:color="auto"/>
+      </w:tblBorders>
+    </w:tblPr>
+  </w:style>
 </w:styles>
 </file>
 

</xml_diff>